<commit_message>
Memoria con más cosas
</commit_message>
<xml_diff>
--- a/Memoria.docx
+++ b/Memoria.docx
@@ -49,7 +49,25 @@
           <w:szCs w:val="24"/>
           <w:lang w:val="es-ES_tradnl"/>
         </w:rPr>
-        <w:t>El trazador ha sido desarrollado en C++ y genera imágenes finales en formato “.ppm”. El trazador está formado por una cámara, que puede ser situada en cualquier punto, un plano con un ancho y alto que puede ser fijado por el usuario (se sitúa a una distancia de la cámara igual al ancho del plano), y finalmente, una escena compuesta por geometría.</w:t>
+        <w:t>El trazador ha sido desarrollado en C++ y genera imágenes finales en formato “.ppm”. El trazador está formado por una cámara, que puede ser situada en cualquier punto, un plano con un ancho y alto que puede ser fijado por el usuario (se sitúa a una</w:t>
+      </w:r>
+      <w:r>
+        <w:rPr>
+          <w:rFonts w:ascii="Times New Roman" w:hAnsi="Times New Roman" w:cs="Times New Roman"/>
+          <w:sz w:val="24"/>
+          <w:szCs w:val="24"/>
+          <w:lang w:val="es-ES_tradnl"/>
+        </w:rPr>
+        <w:t xml:space="preserve"> distancia de la cámara igual a dos veces el</w:t>
+      </w:r>
+      <w:r>
+        <w:rPr>
+          <w:rFonts w:ascii="Times New Roman" w:hAnsi="Times New Roman" w:cs="Times New Roman"/>
+          <w:sz w:val="24"/>
+          <w:szCs w:val="24"/>
+          <w:lang w:val="es-ES_tradnl"/>
+        </w:rPr>
+        <w:t xml:space="preserve"> ancho del plano), y finalmente, una escena compuesta por geometría.</w:t>
       </w:r>
     </w:p>
     <w:p>
@@ -69,16 +87,7 @@
           <w:szCs w:val="24"/>
           <w:lang w:val="es-ES_tradnl"/>
         </w:rPr>
-        <w:t>El sistema implementado es capaz de generar geometría como esferas, así como simular la incidencia de la luz de focos puntuales situados en cualquier punto de la escena</w:t>
-      </w:r>
-      <w:r>
-        <w:rPr>
-          <w:rFonts w:ascii="Times New Roman" w:hAnsi="Times New Roman" w:cs="Times New Roman"/>
-          <w:sz w:val="24"/>
-          <w:szCs w:val="24"/>
-          <w:lang w:val="es-ES_tradnl"/>
-        </w:rPr>
-        <w:t>. Se permiten más de un foco de luz o esfera que son situados según un fichero de entrada elaborado por el usuario. En este archivo también se detallan aspectos como el color de cada una de las esferas o el tipo, ya que se puede indicar si son “</w:t>
+        <w:t>El sistema implementado es capaz de generar geometría como esferas, así como simular la incidencia de la luz de focos puntuales situados en cualquier punto de la escena. Se permiten más de un foco de luz o esfera que son situados según un fichero de entrada elaborado por el usuario. En este archivo también se detallan aspectos como el color de cada una de las esferas o el tipo, ya que se puede indicar si son “</w:t>
       </w:r>
       <w:proofErr w:type="spellStart"/>
       <w:r>
@@ -139,6 +148,71 @@
           <w:lang w:val="es-ES_tradnl"/>
         </w:rPr>
         <w:t>”.</w:t>
+      </w:r>
+    </w:p>
+    <w:p>
+      <w:pPr>
+        <w:jc w:val="center"/>
+        <w:rPr>
+          <w:rFonts w:ascii="Times New Roman" w:hAnsi="Times New Roman" w:cs="Times New Roman"/>
+          <w:sz w:val="24"/>
+          <w:szCs w:val="24"/>
+          <w:lang w:val="es-ES_tradnl"/>
+        </w:rPr>
+      </w:pPr>
+      <w:r>
+        <w:rPr>
+          <w:noProof/>
+          <w:lang w:eastAsia="es-ES"/>
+        </w:rPr>
+        <w:drawing>
+          <wp:inline distT="0" distB="0" distL="0" distR="0">
+            <wp:extent cx="3619500" cy="2714625"/>
+            <wp:effectExtent l="0" t="0" r="0" b="9525"/>
+            <wp:docPr id="2" name="Imagen 2" descr="Resultado de imagen de ray trace shadow ray"/>
+            <wp:cNvGraphicFramePr>
+              <a:graphicFrameLocks xmlns:a="http://schemas.openxmlformats.org/drawingml/2006/main" noChangeAspect="1"/>
+            </wp:cNvGraphicFramePr>
+            <a:graphic xmlns:a="http://schemas.openxmlformats.org/drawingml/2006/main">
+              <a:graphicData uri="http://schemas.openxmlformats.org/drawingml/2006/picture">
+                <pic:pic xmlns:pic="http://schemas.openxmlformats.org/drawingml/2006/picture">
+                  <pic:nvPicPr>
+                    <pic:cNvPr id="0" name="Picture 3" descr="Resultado de imagen de ray trace shadow ray"/>
+                    <pic:cNvPicPr>
+                      <a:picLocks noChangeAspect="1" noChangeArrowheads="1"/>
+                    </pic:cNvPicPr>
+                  </pic:nvPicPr>
+                  <pic:blipFill>
+                    <a:blip r:embed="rId7">
+                      <a:extLst>
+                        <a:ext uri="{28A0092B-C50C-407E-A947-70E740481C1C}">
+                          <a14:useLocalDpi xmlns:a14="http://schemas.microsoft.com/office/drawing/2010/main" val="0"/>
+                        </a:ext>
+                      </a:extLst>
+                    </a:blip>
+                    <a:srcRect/>
+                    <a:stretch>
+                      <a:fillRect/>
+                    </a:stretch>
+                  </pic:blipFill>
+                  <pic:spPr bwMode="auto">
+                    <a:xfrm>
+                      <a:off x="0" y="0"/>
+                      <a:ext cx="3621203" cy="2715902"/>
+                    </a:xfrm>
+                    <a:prstGeom prst="rect">
+                      <a:avLst/>
+                    </a:prstGeom>
+                    <a:noFill/>
+                    <a:ln>
+                      <a:noFill/>
+                    </a:ln>
+                  </pic:spPr>
+                </pic:pic>
+              </a:graphicData>
+            </a:graphic>
+          </wp:inline>
+        </w:drawing>
       </w:r>
     </w:p>
     <w:p>
@@ -249,7 +323,61 @@
           <w:szCs w:val="24"/>
           <w:lang w:val="es-ES_tradnl"/>
         </w:rPr>
-        <w:t xml:space="preserve">). Además, se podría indicar la dirección hacia la que apunta, o lo que es lo mismo, la parte del espacio hacia la que lanzará los rayos que intentarán intersectar con la geometría. En nuestro caso, se ha puesto que por defecto se lanzarán los rayos hacia el sentido positivo del eje </w:t>
+        <w:t xml:space="preserve">). Además, se </w:t>
+      </w:r>
+      <w:r>
+        <w:rPr>
+          <w:rFonts w:ascii="Times New Roman" w:hAnsi="Times New Roman" w:cs="Times New Roman"/>
+          <w:sz w:val="24"/>
+          <w:szCs w:val="24"/>
+          <w:lang w:val="es-ES_tradnl"/>
+        </w:rPr>
+        <w:t>puede</w:t>
+      </w:r>
+      <w:r>
+        <w:rPr>
+          <w:rFonts w:ascii="Times New Roman" w:hAnsi="Times New Roman" w:cs="Times New Roman"/>
+          <w:sz w:val="24"/>
+          <w:szCs w:val="24"/>
+          <w:lang w:val="es-ES_tradnl"/>
+        </w:rPr>
+        <w:t xml:space="preserve"> indicar la dirección hacia la que apunta, o lo que es lo mismo, la parte del </w:t>
+      </w:r>
+      <w:r>
+        <w:rPr>
+          <w:rFonts w:ascii="Times New Roman" w:hAnsi="Times New Roman" w:cs="Times New Roman"/>
+          <w:sz w:val="24"/>
+          <w:szCs w:val="24"/>
+          <w:lang w:val="es-ES_tradnl"/>
+        </w:rPr>
+        <w:t>espacio hacia la que lanza</w:t>
+      </w:r>
+      <w:r>
+        <w:rPr>
+          <w:rFonts w:ascii="Times New Roman" w:hAnsi="Times New Roman" w:cs="Times New Roman"/>
+          <w:sz w:val="24"/>
+          <w:szCs w:val="24"/>
+          <w:lang w:val="es-ES_tradnl"/>
+        </w:rPr>
+        <w:t xml:space="preserve"> los rayos que intentarán intersectar con la geometría. En nuestro caso, se ha p</w:t>
+      </w:r>
+      <w:r>
+        <w:rPr>
+          <w:rFonts w:ascii="Times New Roman" w:hAnsi="Times New Roman" w:cs="Times New Roman"/>
+          <w:sz w:val="24"/>
+          <w:szCs w:val="24"/>
+          <w:lang w:val="es-ES_tradnl"/>
+        </w:rPr>
+        <w:t>uesto que por defecto se lanzara</w:t>
+      </w:r>
+      <w:r>
+        <w:rPr>
+          <w:rFonts w:ascii="Times New Roman" w:hAnsi="Times New Roman" w:cs="Times New Roman"/>
+          <w:sz w:val="24"/>
+          <w:szCs w:val="24"/>
+          <w:lang w:val="es-ES_tradnl"/>
+        </w:rPr>
+        <w:t xml:space="preserve">n los rayos hacia el sentido positivo del eje </w:t>
       </w:r>
       <w:r>
         <w:rPr>
@@ -278,16 +406,170 @@
           <w:szCs w:val="24"/>
           <w:lang w:val="es-ES_tradnl"/>
         </w:rPr>
-        <w:t xml:space="preserve">Una vez fijada  la cámara, el siguiente paso era generar el plano de píxeles a través del cual se irían lanzando los rayos. Es plano de píxeles estaría compuesto por dos medidas: ancho y alto (estos dos tamaños irían también indicados en el fichero de entrada). Además de las medidas, era necesario fijar otro valor como es el tamaño de cada píxel, o el número de píxeles que compondrían el plano. En nuestro caso, decidimos que se aportaría el primero de los dos valores; es decir, el tamaño de cada píxel siendo este, como </w:t>
-      </w:r>
-      <w:r>
-        <w:rPr>
-          <w:rFonts w:ascii="Times New Roman" w:hAnsi="Times New Roman" w:cs="Times New Roman"/>
-          <w:sz w:val="24"/>
-          <w:szCs w:val="24"/>
-          <w:lang w:val="es-ES_tradnl"/>
-        </w:rPr>
-        <w:t>es lógico, un divisor de las dimensiones del plano para asegurar medidas exactas.</w:t>
+        <w:lastRenderedPageBreak/>
+        <w:t xml:space="preserve">Una vez fijada  la cámara, el siguiente paso </w:t>
+      </w:r>
+      <w:r>
+        <w:rPr>
+          <w:rFonts w:ascii="Times New Roman" w:hAnsi="Times New Roman" w:cs="Times New Roman"/>
+          <w:sz w:val="24"/>
+          <w:szCs w:val="24"/>
+          <w:lang w:val="es-ES_tradnl"/>
+        </w:rPr>
+        <w:t>es</w:t>
+      </w:r>
+      <w:r>
+        <w:rPr>
+          <w:rFonts w:ascii="Times New Roman" w:hAnsi="Times New Roman" w:cs="Times New Roman"/>
+          <w:sz w:val="24"/>
+          <w:szCs w:val="24"/>
+          <w:lang w:val="es-ES_tradnl"/>
+        </w:rPr>
+        <w:t xml:space="preserve"> generar el plano de </w:t>
+      </w:r>
+      <w:r>
+        <w:rPr>
+          <w:rFonts w:ascii="Times New Roman" w:hAnsi="Times New Roman" w:cs="Times New Roman"/>
+          <w:sz w:val="24"/>
+          <w:szCs w:val="24"/>
+          <w:lang w:val="es-ES_tradnl"/>
+        </w:rPr>
+        <w:t>píxeles a través del cual se irá</w:t>
+      </w:r>
+      <w:r>
+        <w:rPr>
+          <w:rFonts w:ascii="Times New Roman" w:hAnsi="Times New Roman" w:cs="Times New Roman"/>
+          <w:sz w:val="24"/>
+          <w:szCs w:val="24"/>
+          <w:lang w:val="es-ES_tradnl"/>
+        </w:rPr>
+        <w:t>n lanzando los rayos. Es</w:t>
+      </w:r>
+      <w:r>
+        <w:rPr>
+          <w:rFonts w:ascii="Times New Roman" w:hAnsi="Times New Roman" w:cs="Times New Roman"/>
+          <w:sz w:val="24"/>
+          <w:szCs w:val="24"/>
+          <w:lang w:val="es-ES_tradnl"/>
+        </w:rPr>
+        <w:t>e</w:t>
+      </w:r>
+      <w:r>
+        <w:rPr>
+          <w:rFonts w:ascii="Times New Roman" w:hAnsi="Times New Roman" w:cs="Times New Roman"/>
+          <w:sz w:val="24"/>
+          <w:szCs w:val="24"/>
+          <w:lang w:val="es-ES_tradnl"/>
+        </w:rPr>
+        <w:t xml:space="preserve"> plano de píxeles </w:t>
+      </w:r>
+      <w:r>
+        <w:rPr>
+          <w:rFonts w:ascii="Times New Roman" w:hAnsi="Times New Roman" w:cs="Times New Roman"/>
+          <w:sz w:val="24"/>
+          <w:szCs w:val="24"/>
+          <w:lang w:val="es-ES_tradnl"/>
+        </w:rPr>
+        <w:t>está</w:t>
+      </w:r>
+      <w:r>
+        <w:rPr>
+          <w:rFonts w:ascii="Times New Roman" w:hAnsi="Times New Roman" w:cs="Times New Roman"/>
+          <w:sz w:val="24"/>
+          <w:szCs w:val="24"/>
+          <w:lang w:val="es-ES_tradnl"/>
+        </w:rPr>
+        <w:t xml:space="preserve"> compuesto por dos medidas: ancho y alto (estos dos tamaños </w:t>
+      </w:r>
+      <w:r>
+        <w:rPr>
+          <w:rFonts w:ascii="Times New Roman" w:hAnsi="Times New Roman" w:cs="Times New Roman"/>
+          <w:sz w:val="24"/>
+          <w:szCs w:val="24"/>
+          <w:lang w:val="es-ES_tradnl"/>
+        </w:rPr>
+        <w:t>son</w:t>
+      </w:r>
+      <w:r>
+        <w:rPr>
+          <w:rFonts w:ascii="Times New Roman" w:hAnsi="Times New Roman" w:cs="Times New Roman"/>
+          <w:sz w:val="24"/>
+          <w:szCs w:val="24"/>
+          <w:lang w:val="es-ES_tradnl"/>
+        </w:rPr>
+        <w:t xml:space="preserve"> también indicados en el fichero de entrada). Además de las medidas, </w:t>
+      </w:r>
+      <w:r>
+        <w:rPr>
+          <w:rFonts w:ascii="Times New Roman" w:hAnsi="Times New Roman" w:cs="Times New Roman"/>
+          <w:sz w:val="24"/>
+          <w:szCs w:val="24"/>
+          <w:lang w:val="es-ES_tradnl"/>
+        </w:rPr>
+        <w:t>es</w:t>
+      </w:r>
+      <w:r>
+        <w:rPr>
+          <w:rFonts w:ascii="Times New Roman" w:hAnsi="Times New Roman" w:cs="Times New Roman"/>
+          <w:sz w:val="24"/>
+          <w:szCs w:val="24"/>
+          <w:lang w:val="es-ES_tradnl"/>
+        </w:rPr>
+        <w:t xml:space="preserve"> necesario fijar otro valor como es el tamaño de cada píxel, o el número de píxeles que </w:t>
+      </w:r>
+      <w:r>
+        <w:rPr>
+          <w:rFonts w:ascii="Times New Roman" w:hAnsi="Times New Roman" w:cs="Times New Roman"/>
+          <w:sz w:val="24"/>
+          <w:szCs w:val="24"/>
+          <w:lang w:val="es-ES_tradnl"/>
+        </w:rPr>
+        <w:t>componen</w:t>
+      </w:r>
+      <w:r>
+        <w:rPr>
+          <w:rFonts w:ascii="Times New Roman" w:hAnsi="Times New Roman" w:cs="Times New Roman"/>
+          <w:sz w:val="24"/>
+          <w:szCs w:val="24"/>
+          <w:lang w:val="es-ES_tradnl"/>
+        </w:rPr>
+        <w:t xml:space="preserve"> el plano. En nuestro caso, decidimos que se aportaría el primero de los dos valores; es decir, el tamaño de cada píxel</w:t>
+      </w:r>
+      <w:r>
+        <w:rPr>
+          <w:rFonts w:ascii="Times New Roman" w:hAnsi="Times New Roman" w:cs="Times New Roman"/>
+          <w:sz w:val="24"/>
+          <w:szCs w:val="24"/>
+          <w:lang w:val="es-ES_tradnl"/>
+        </w:rPr>
+        <w:t>,</w:t>
+      </w:r>
+      <w:r>
+        <w:rPr>
+          <w:rFonts w:ascii="Times New Roman" w:hAnsi="Times New Roman" w:cs="Times New Roman"/>
+          <w:sz w:val="24"/>
+          <w:szCs w:val="24"/>
+          <w:lang w:val="es-ES_tradnl"/>
+        </w:rPr>
+        <w:t xml:space="preserve"> siend</w:t>
+      </w:r>
+      <w:r>
+        <w:rPr>
+          <w:rFonts w:ascii="Times New Roman" w:hAnsi="Times New Roman" w:cs="Times New Roman"/>
+          <w:sz w:val="24"/>
+          <w:szCs w:val="24"/>
+          <w:lang w:val="es-ES_tradnl"/>
+        </w:rPr>
+        <w:t xml:space="preserve">o éste </w:t>
+      </w:r>
+      <w:r>
+        <w:rPr>
+          <w:rFonts w:ascii="Times New Roman" w:hAnsi="Times New Roman" w:cs="Times New Roman"/>
+          <w:sz w:val="24"/>
+          <w:szCs w:val="24"/>
+          <w:lang w:val="es-ES_tradnl"/>
+        </w:rPr>
+        <w:t>un divisor de las dimensiones del plano para asegurar medidas exactas.</w:t>
       </w:r>
     </w:p>
     <w:p>
@@ -338,17 +620,61 @@
           <w:szCs w:val="24"/>
           <w:lang w:val="es-ES_tradnl"/>
         </w:rPr>
-        <w:t xml:space="preserve">Con la cámara fijada en las coordenadas, y el plano situado con todas las medidas necesarias, el siguiente paso era la generación de rayos a través de cada píxel. En primer lugar, un rayo está formado por un punto y una dirección. El punto inicial del rayo está claro que va a ser el de las coordenadas de la cámara, ya que ésta será el foco de los </w:t>
-      </w:r>
-      <w:r>
-        <w:rPr>
-          <w:rFonts w:ascii="Times New Roman" w:hAnsi="Times New Roman" w:cs="Times New Roman"/>
-          <w:sz w:val="24"/>
-          <w:szCs w:val="24"/>
-          <w:lang w:val="es-ES_tradnl"/>
-        </w:rPr>
-        <w:lastRenderedPageBreak/>
-        <w:t>rayos principales. Sin embargo, la dirección no era tan obvia de obtener, ya que para calcularla hacían falta un par de cosas.</w:t>
+        <w:t xml:space="preserve">Con la cámara fijada en las coordenadas, y el plano situado con todas las medidas necesarias, el siguiente paso </w:t>
+      </w:r>
+      <w:r>
+        <w:rPr>
+          <w:rFonts w:ascii="Times New Roman" w:hAnsi="Times New Roman" w:cs="Times New Roman"/>
+          <w:sz w:val="24"/>
+          <w:szCs w:val="24"/>
+          <w:lang w:val="es-ES_tradnl"/>
+        </w:rPr>
+        <w:t>es</w:t>
+      </w:r>
+      <w:r>
+        <w:rPr>
+          <w:rFonts w:ascii="Times New Roman" w:hAnsi="Times New Roman" w:cs="Times New Roman"/>
+          <w:sz w:val="24"/>
+          <w:szCs w:val="24"/>
+          <w:lang w:val="es-ES_tradnl"/>
+        </w:rPr>
+        <w:t xml:space="preserve"> la generación de rayos a través de cada píxel. En primer lugar, un rayo está formado por un punto y una dirección. El punto inicial del rayo está claro que va a ser el de las coordenadas de la cámara, ya que ésta será el foco de los rayos principales. Sin embargo, la dirección no </w:t>
+      </w:r>
+      <w:r>
+        <w:rPr>
+          <w:rFonts w:ascii="Times New Roman" w:hAnsi="Times New Roman" w:cs="Times New Roman"/>
+          <w:sz w:val="24"/>
+          <w:szCs w:val="24"/>
+          <w:lang w:val="es-ES_tradnl"/>
+        </w:rPr>
+        <w:t>es</w:t>
+      </w:r>
+      <w:r>
+        <w:rPr>
+          <w:rFonts w:ascii="Times New Roman" w:hAnsi="Times New Roman" w:cs="Times New Roman"/>
+          <w:sz w:val="24"/>
+          <w:szCs w:val="24"/>
+          <w:lang w:val="es-ES_tradnl"/>
+        </w:rPr>
+        <w:t xml:space="preserve"> tan obvia de obtener, ya que para calcularla </w:t>
+      </w:r>
+      <w:r>
+        <w:rPr>
+          <w:rFonts w:ascii="Times New Roman" w:hAnsi="Times New Roman" w:cs="Times New Roman"/>
+          <w:sz w:val="24"/>
+          <w:szCs w:val="24"/>
+          <w:lang w:val="es-ES_tradnl"/>
+        </w:rPr>
+        <w:t>hacen</w:t>
+      </w:r>
+      <w:r>
+        <w:rPr>
+          <w:rFonts w:ascii="Times New Roman" w:hAnsi="Times New Roman" w:cs="Times New Roman"/>
+          <w:sz w:val="24"/>
+          <w:szCs w:val="24"/>
+          <w:lang w:val="es-ES_tradnl"/>
+        </w:rPr>
+        <w:t xml:space="preserve"> falta un par de cosas.</w:t>
       </w:r>
     </w:p>
     <w:p>
@@ -377,7 +703,79 @@
           <w:szCs w:val="24"/>
           <w:lang w:val="es-ES_tradnl"/>
         </w:rPr>
-        <w:t>se calculó a partir del punto inicial desde el que sería lanzado (coordenadas de la cámara) y el punto por el que tendría que pasar (coordenadas del píxel). El píxel estaba conformado por dos coordenadas (</w:t>
+        <w:t xml:space="preserve">se </w:t>
+      </w:r>
+      <w:r>
+        <w:rPr>
+          <w:rFonts w:ascii="Times New Roman" w:hAnsi="Times New Roman" w:cs="Times New Roman"/>
+          <w:sz w:val="24"/>
+          <w:szCs w:val="24"/>
+          <w:lang w:val="es-ES_tradnl"/>
+        </w:rPr>
+        <w:t>calcula</w:t>
+      </w:r>
+      <w:r>
+        <w:rPr>
+          <w:rFonts w:ascii="Times New Roman" w:hAnsi="Times New Roman" w:cs="Times New Roman"/>
+          <w:sz w:val="24"/>
+          <w:szCs w:val="24"/>
+          <w:lang w:val="es-ES_tradnl"/>
+        </w:rPr>
+        <w:t xml:space="preserve"> a partir del punto inicial desde el que </w:t>
+      </w:r>
+      <w:r>
+        <w:rPr>
+          <w:rFonts w:ascii="Times New Roman" w:hAnsi="Times New Roman" w:cs="Times New Roman"/>
+          <w:sz w:val="24"/>
+          <w:szCs w:val="24"/>
+          <w:lang w:val="es-ES_tradnl"/>
+        </w:rPr>
+        <w:t>será</w:t>
+      </w:r>
+      <w:r>
+        <w:rPr>
+          <w:rFonts w:ascii="Times New Roman" w:hAnsi="Times New Roman" w:cs="Times New Roman"/>
+          <w:sz w:val="24"/>
+          <w:szCs w:val="24"/>
+          <w:lang w:val="es-ES_tradnl"/>
+        </w:rPr>
+        <w:t xml:space="preserve"> lanzado (coordenadas de la cámara) y el punto por el que </w:t>
+      </w:r>
+      <w:r>
+        <w:rPr>
+          <w:rFonts w:ascii="Times New Roman" w:hAnsi="Times New Roman" w:cs="Times New Roman"/>
+          <w:sz w:val="24"/>
+          <w:szCs w:val="24"/>
+          <w:lang w:val="es-ES_tradnl"/>
+        </w:rPr>
+        <w:t>tendrá</w:t>
+      </w:r>
+      <w:r>
+        <w:rPr>
+          <w:rFonts w:ascii="Times New Roman" w:hAnsi="Times New Roman" w:cs="Times New Roman"/>
+          <w:sz w:val="24"/>
+          <w:szCs w:val="24"/>
+          <w:lang w:val="es-ES_tradnl"/>
+        </w:rPr>
+        <w:t xml:space="preserve"> que pasar (coordenadas del píxel). El píxel </w:t>
+      </w:r>
+      <w:r>
+        <w:rPr>
+          <w:rFonts w:ascii="Times New Roman" w:hAnsi="Times New Roman" w:cs="Times New Roman"/>
+          <w:sz w:val="24"/>
+          <w:szCs w:val="24"/>
+          <w:lang w:val="es-ES_tradnl"/>
+        </w:rPr>
+        <w:t>está</w:t>
+      </w:r>
+      <w:r>
+        <w:rPr>
+          <w:rFonts w:ascii="Times New Roman" w:hAnsi="Times New Roman" w:cs="Times New Roman"/>
+          <w:sz w:val="24"/>
+          <w:szCs w:val="24"/>
+          <w:lang w:val="es-ES_tradnl"/>
+        </w:rPr>
+        <w:t xml:space="preserve"> conformado por dos coordenadas (</w:t>
       </w:r>
       <w:proofErr w:type="spellStart"/>
       <w:r>
@@ -408,7 +806,43 @@
           <w:szCs w:val="24"/>
           <w:lang w:val="es-ES_tradnl"/>
         </w:rPr>
-        <w:t>) ya que el plano era de dos dimensiones, y esas coordenadas son calculadas independientemente para cada rayo. La coordenada “x” viene dada por el extremo horizontal del plano, que para que estuviera centrado respecto a la cámara, se fijaba en “</w:t>
+        <w:t xml:space="preserve">) ya que el plano </w:t>
+      </w:r>
+      <w:r>
+        <w:rPr>
+          <w:rFonts w:ascii="Times New Roman" w:hAnsi="Times New Roman" w:cs="Times New Roman"/>
+          <w:sz w:val="24"/>
+          <w:szCs w:val="24"/>
+          <w:lang w:val="es-ES_tradnl"/>
+        </w:rPr>
+        <w:t>es</w:t>
+      </w:r>
+      <w:r>
+        <w:rPr>
+          <w:rFonts w:ascii="Times New Roman" w:hAnsi="Times New Roman" w:cs="Times New Roman"/>
+          <w:sz w:val="24"/>
+          <w:szCs w:val="24"/>
+          <w:lang w:val="es-ES_tradnl"/>
+        </w:rPr>
+        <w:t xml:space="preserve"> de dos dimensiones, y esas coordenadas son calculadas independientemente para cada rayo. La coordenada “x” viene dada por el extremo horizontal del plano, que para que estuviera centrado respecto a la cámara, se </w:t>
+      </w:r>
+      <w:r>
+        <w:rPr>
+          <w:rFonts w:ascii="Times New Roman" w:hAnsi="Times New Roman" w:cs="Times New Roman"/>
+          <w:sz w:val="24"/>
+          <w:szCs w:val="24"/>
+          <w:lang w:val="es-ES_tradnl"/>
+        </w:rPr>
+        <w:t>fija</w:t>
+      </w:r>
+      <w:r>
+        <w:rPr>
+          <w:rFonts w:ascii="Times New Roman" w:hAnsi="Times New Roman" w:cs="Times New Roman"/>
+          <w:sz w:val="24"/>
+          <w:szCs w:val="24"/>
+          <w:lang w:val="es-ES_tradnl"/>
+        </w:rPr>
+        <w:t xml:space="preserve"> en “</w:t>
       </w:r>
       <w:proofErr w:type="spellStart"/>
       <w:r>
@@ -438,7 +872,25 @@
           <w:szCs w:val="24"/>
           <w:lang w:val="es-ES_tradnl"/>
         </w:rPr>
-        <w:t>-ancho/2” (análogamente para el extremo derecho). Para la coordenada “y” se realizó un proceso similar, fijando los extremos del plano en “</w:t>
+        <w:t xml:space="preserve">-ancho/2” (análogamente para el extremo derecho). Para la coordenada “y” se </w:t>
+      </w:r>
+      <w:r>
+        <w:rPr>
+          <w:rFonts w:ascii="Times New Roman" w:hAnsi="Times New Roman" w:cs="Times New Roman"/>
+          <w:sz w:val="24"/>
+          <w:szCs w:val="24"/>
+          <w:lang w:val="es-ES_tradnl"/>
+        </w:rPr>
+        <w:t>realiza</w:t>
+      </w:r>
+      <w:r>
+        <w:rPr>
+          <w:rFonts w:ascii="Times New Roman" w:hAnsi="Times New Roman" w:cs="Times New Roman"/>
+          <w:sz w:val="24"/>
+          <w:szCs w:val="24"/>
+          <w:lang w:val="es-ES_tradnl"/>
+        </w:rPr>
+        <w:t xml:space="preserve"> un proceso similar, fijando los extremos del plano en “</w:t>
       </w:r>
       <w:proofErr w:type="spellStart"/>
       <w:r>
@@ -468,16 +920,7 @@
           <w:szCs w:val="24"/>
           <w:lang w:val="es-ES_tradnl"/>
         </w:rPr>
-        <w:t xml:space="preserve">-alto/2” y </w:t>
-      </w:r>
-      <w:r>
-        <w:rPr>
-          <w:rFonts w:ascii="Times New Roman" w:hAnsi="Times New Roman" w:cs="Times New Roman"/>
-          <w:sz w:val="24"/>
-          <w:szCs w:val="24"/>
-          <w:lang w:val="es-ES_tradnl"/>
-        </w:rPr>
-        <w:t>“</w:t>
+        <w:t>-alto/2” y “</w:t>
       </w:r>
       <w:proofErr w:type="spellStart"/>
       <w:r>
@@ -506,16 +949,7 @@
           <w:szCs w:val="24"/>
           <w:lang w:val="es-ES_tradnl"/>
         </w:rPr>
-        <w:t>+</w:t>
-      </w:r>
-      <w:r>
-        <w:rPr>
-          <w:rFonts w:ascii="Times New Roman" w:hAnsi="Times New Roman" w:cs="Times New Roman"/>
-          <w:sz w:val="24"/>
-          <w:szCs w:val="24"/>
-          <w:lang w:val="es-ES_tradnl"/>
-        </w:rPr>
-        <w:t>alto</w:t>
+        <w:t>+alto</w:t>
       </w:r>
       <w:proofErr w:type="spellEnd"/>
       <w:r>
@@ -525,16 +959,7 @@
           <w:szCs w:val="24"/>
           <w:lang w:val="es-ES_tradnl"/>
         </w:rPr>
-        <w:t>/2”</w:t>
-      </w:r>
-      <w:r>
-        <w:rPr>
-          <w:rFonts w:ascii="Times New Roman" w:hAnsi="Times New Roman" w:cs="Times New Roman"/>
-          <w:sz w:val="24"/>
-          <w:szCs w:val="24"/>
-          <w:lang w:val="es-ES_tradnl"/>
-        </w:rPr>
-        <w:t>.</w:t>
+        <w:t>/2”.</w:t>
       </w:r>
     </w:p>
     <w:p>
@@ -554,7 +979,97 @@
           <w:szCs w:val="24"/>
           <w:lang w:val="es-ES_tradnl"/>
         </w:rPr>
-        <w:t>Así pues, la dirección final del rayo se calculó mediante la resta a la coordenada del píxel en el plano menos el punto de origen de la cámara. Pero con esto tan sólo se tenían dos de las tres coordenadas necesarias para la dirección, faltando en último término la “z” por calcular. Esta sería simplemente la distancia de la cámara al plano, que como ya se comentó, sería igual a dos veces el ancho del plano. Con todo esto, ya se habían conseguido los dos datos necesarios para la generación del rayo, tanto el origen, como la dirección.</w:t>
+        <w:t xml:space="preserve">Así pues, la dirección final del rayo se </w:t>
+      </w:r>
+      <w:r>
+        <w:rPr>
+          <w:rFonts w:ascii="Times New Roman" w:hAnsi="Times New Roman" w:cs="Times New Roman"/>
+          <w:sz w:val="24"/>
+          <w:szCs w:val="24"/>
+          <w:lang w:val="es-ES_tradnl"/>
+        </w:rPr>
+        <w:t>calcula</w:t>
+      </w:r>
+      <w:r>
+        <w:rPr>
+          <w:rFonts w:ascii="Times New Roman" w:hAnsi="Times New Roman" w:cs="Times New Roman"/>
+          <w:sz w:val="24"/>
+          <w:szCs w:val="24"/>
+          <w:lang w:val="es-ES_tradnl"/>
+        </w:rPr>
+        <w:t xml:space="preserve"> mediante la resta a la coordenada del píxel en el plano menos el punto de origen de la cámara. Pero con esto tan sólo se </w:t>
+      </w:r>
+      <w:r>
+        <w:rPr>
+          <w:rFonts w:ascii="Times New Roman" w:hAnsi="Times New Roman" w:cs="Times New Roman"/>
+          <w:sz w:val="24"/>
+          <w:szCs w:val="24"/>
+          <w:lang w:val="es-ES_tradnl"/>
+        </w:rPr>
+        <w:t>tienen</w:t>
+      </w:r>
+      <w:r>
+        <w:rPr>
+          <w:rFonts w:ascii="Times New Roman" w:hAnsi="Times New Roman" w:cs="Times New Roman"/>
+          <w:sz w:val="24"/>
+          <w:szCs w:val="24"/>
+          <w:lang w:val="es-ES_tradnl"/>
+        </w:rPr>
+        <w:t xml:space="preserve"> dos de las tres coordenadas necesarias para la dirección, faltando en último término la “z” por calcular. Esta </w:t>
+      </w:r>
+      <w:r>
+        <w:rPr>
+          <w:rFonts w:ascii="Times New Roman" w:hAnsi="Times New Roman" w:cs="Times New Roman"/>
+          <w:sz w:val="24"/>
+          <w:szCs w:val="24"/>
+          <w:lang w:val="es-ES_tradnl"/>
+        </w:rPr>
+        <w:t>es</w:t>
+      </w:r>
+      <w:r>
+        <w:rPr>
+          <w:rFonts w:ascii="Times New Roman" w:hAnsi="Times New Roman" w:cs="Times New Roman"/>
+          <w:sz w:val="24"/>
+          <w:szCs w:val="24"/>
+          <w:lang w:val="es-ES_tradnl"/>
+        </w:rPr>
+        <w:t xml:space="preserve"> simplemente la distancia de la cámara al plano, que como ya se comentó, </w:t>
+      </w:r>
+      <w:r>
+        <w:rPr>
+          <w:rFonts w:ascii="Times New Roman" w:hAnsi="Times New Roman" w:cs="Times New Roman"/>
+          <w:sz w:val="24"/>
+          <w:szCs w:val="24"/>
+          <w:lang w:val="es-ES_tradnl"/>
+        </w:rPr>
+        <w:t>es</w:t>
+      </w:r>
+      <w:r>
+        <w:rPr>
+          <w:rFonts w:ascii="Times New Roman" w:hAnsi="Times New Roman" w:cs="Times New Roman"/>
+          <w:sz w:val="24"/>
+          <w:szCs w:val="24"/>
+          <w:lang w:val="es-ES_tradnl"/>
+        </w:rPr>
+        <w:t xml:space="preserve"> igual a dos veces el ancho del plano. Con todo esto, ya se </w:t>
+      </w:r>
+      <w:r>
+        <w:rPr>
+          <w:rFonts w:ascii="Times New Roman" w:hAnsi="Times New Roman" w:cs="Times New Roman"/>
+          <w:sz w:val="24"/>
+          <w:szCs w:val="24"/>
+          <w:lang w:val="es-ES_tradnl"/>
+        </w:rPr>
+        <w:t>han</w:t>
+      </w:r>
+      <w:r>
+        <w:rPr>
+          <w:rFonts w:ascii="Times New Roman" w:hAnsi="Times New Roman" w:cs="Times New Roman"/>
+          <w:sz w:val="24"/>
+          <w:szCs w:val="24"/>
+          <w:lang w:val="es-ES_tradnl"/>
+        </w:rPr>
+        <w:t xml:space="preserve"> conseguido los dos datos necesarios para la generación del rayo, tanto el origen, como la dirección.</w:t>
       </w:r>
     </w:p>
     <w:p>
@@ -686,16 +1201,70 @@
           <w:szCs w:val="24"/>
           <w:lang w:val="es-ES_tradnl"/>
         </w:rPr>
-        <w:t>Tras haber obtenido todo lo necesario para lanzar el rayo, el siguiente paso era comprobar si intersectaba con algún tipo de geometría, en nuestro caso, con alguno de los distintos tipos de esfera. Para ello, se necesitaba partir de la ecuación para la intersección rayo esfera.</w:t>
-      </w:r>
-      <w:r>
-        <w:rPr>
-          <w:rFonts w:ascii="Times New Roman" w:hAnsi="Times New Roman" w:cs="Times New Roman"/>
-          <w:sz w:val="24"/>
-          <w:szCs w:val="24"/>
-          <w:lang w:val="es-ES_tradnl"/>
-        </w:rPr>
-        <w:t xml:space="preserve"> La ecuación era la siguiente:</w:t>
+        <w:t xml:space="preserve">Tras haber obtenido todo lo necesario para lanzar el rayo, el siguiente paso </w:t>
+      </w:r>
+      <w:r>
+        <w:rPr>
+          <w:rFonts w:ascii="Times New Roman" w:hAnsi="Times New Roman" w:cs="Times New Roman"/>
+          <w:sz w:val="24"/>
+          <w:szCs w:val="24"/>
+          <w:lang w:val="es-ES_tradnl"/>
+        </w:rPr>
+        <w:t>es comprobar si intersecta</w:t>
+      </w:r>
+      <w:r>
+        <w:rPr>
+          <w:rFonts w:ascii="Times New Roman" w:hAnsi="Times New Roman" w:cs="Times New Roman"/>
+          <w:sz w:val="24"/>
+          <w:szCs w:val="24"/>
+          <w:lang w:val="es-ES_tradnl"/>
+        </w:rPr>
+        <w:t xml:space="preserve"> con algún tipo de geometría, en nuestro caso, con alguno de los distintos tipos de </w:t>
+      </w:r>
+      <w:r>
+        <w:rPr>
+          <w:rFonts w:ascii="Times New Roman" w:hAnsi="Times New Roman" w:cs="Times New Roman"/>
+          <w:sz w:val="24"/>
+          <w:szCs w:val="24"/>
+          <w:lang w:val="es-ES_tradnl"/>
+        </w:rPr>
+        <w:t>esfera. Para ello, se necesita</w:t>
+      </w:r>
+      <w:r>
+        <w:rPr>
+          <w:rFonts w:ascii="Times New Roman" w:hAnsi="Times New Roman" w:cs="Times New Roman"/>
+          <w:sz w:val="24"/>
+          <w:szCs w:val="24"/>
+          <w:lang w:val="es-ES_tradnl"/>
+        </w:rPr>
+        <w:t xml:space="preserve"> partir de la ecuación para la intersección rayo esfera.</w:t>
+      </w:r>
+      <w:r>
+        <w:rPr>
+          <w:rFonts w:ascii="Times New Roman" w:hAnsi="Times New Roman" w:cs="Times New Roman"/>
+          <w:sz w:val="24"/>
+          <w:szCs w:val="24"/>
+          <w:lang w:val="es-ES_tradnl"/>
+        </w:rPr>
+        <w:t xml:space="preserve"> La ecuación </w:t>
+      </w:r>
+      <w:r>
+        <w:rPr>
+          <w:rFonts w:ascii="Times New Roman" w:hAnsi="Times New Roman" w:cs="Times New Roman"/>
+          <w:sz w:val="24"/>
+          <w:szCs w:val="24"/>
+          <w:lang w:val="es-ES_tradnl"/>
+        </w:rPr>
+        <w:t>es</w:t>
+      </w:r>
+      <w:r>
+        <w:rPr>
+          <w:rFonts w:ascii="Times New Roman" w:hAnsi="Times New Roman" w:cs="Times New Roman"/>
+          <w:sz w:val="24"/>
+          <w:szCs w:val="24"/>
+          <w:lang w:val="es-ES_tradnl"/>
+        </w:rPr>
+        <w:t xml:space="preserve"> la siguiente:</w:t>
       </w:r>
     </w:p>
     <w:p>
@@ -721,16 +1290,7 @@
               <w:szCs w:val="24"/>
               <w:lang w:val="es-ES_tradnl"/>
             </w:rPr>
-            <m:t>P=O+t</m:t>
-          </m:r>
-          <m:r>
-            <w:rPr>
-              <w:rFonts w:ascii="Cambria Math" w:hAnsi="Cambria Math" w:cs="Times New Roman"/>
-              <w:sz w:val="24"/>
-              <w:szCs w:val="24"/>
-              <w:lang w:val="es-ES_tradnl"/>
-            </w:rPr>
-            <m:t>D</m:t>
+            <m:t>P=O+tD</m:t>
           </m:r>
         </m:oMath>
       </m:oMathPara>
@@ -926,16 +1486,7 @@
               <w:szCs w:val="24"/>
               <w:lang w:val="es-ES_tradnl"/>
             </w:rPr>
-            <m:t>=</m:t>
-          </m:r>
-          <m:r>
-            <w:rPr>
-              <w:rFonts w:ascii="Cambria Math" w:eastAsiaTheme="minorEastAsia" w:hAnsi="Cambria Math" w:cs="Times New Roman"/>
-              <w:sz w:val="24"/>
-              <w:szCs w:val="24"/>
-              <w:lang w:val="es-ES_tradnl"/>
-            </w:rPr>
-            <m:t>0</m:t>
+            <m:t>=0</m:t>
           </m:r>
         </m:oMath>
       </m:oMathPara>
@@ -950,6 +1501,28 @@
           <w:lang w:val="es-ES_tradnl"/>
         </w:rPr>
       </w:pPr>
+    </w:p>
+    <w:p>
+      <w:pPr>
+        <w:jc w:val="both"/>
+        <w:rPr>
+          <w:rFonts w:ascii="Times New Roman" w:hAnsi="Times New Roman" w:cs="Times New Roman"/>
+          <w:sz w:val="24"/>
+          <w:szCs w:val="24"/>
+          <w:lang w:val="es-ES_tradnl"/>
+        </w:rPr>
+      </w:pPr>
+    </w:p>
+    <w:p>
+      <w:pPr>
+        <w:jc w:val="both"/>
+        <w:rPr>
+          <w:rFonts w:ascii="Times New Roman" w:hAnsi="Times New Roman" w:cs="Times New Roman"/>
+          <w:sz w:val="24"/>
+          <w:szCs w:val="24"/>
+          <w:lang w:val="es-ES_tradnl"/>
+        </w:rPr>
+      </w:pPr>
       <w:r>
         <w:rPr>
           <w:rFonts w:ascii="Times New Roman" w:hAnsi="Times New Roman" w:cs="Times New Roman"/>
@@ -958,6 +1531,7 @@
           <w:szCs w:val="24"/>
           <w:lang w:eastAsia="es-ES"/>
         </w:rPr>
+        <w:lastRenderedPageBreak/>
         <mc:AlternateContent>
           <mc:Choice Requires="wps">
             <w:drawing>
@@ -1028,25 +1602,25 @@
           <w:szCs w:val="24"/>
           <w:lang w:val="es-ES_tradnl"/>
         </w:rPr>
-        <w:t>Esta ecuación pod</w:t>
-      </w:r>
-      <w:r>
-        <w:rPr>
-          <w:rFonts w:ascii="Times New Roman" w:hAnsi="Times New Roman" w:cs="Times New Roman"/>
-          <w:sz w:val="24"/>
-          <w:szCs w:val="24"/>
-          <w:lang w:val="es-ES_tradnl"/>
-        </w:rPr>
-        <w:t>r</w:t>
-      </w:r>
-      <w:r>
-        <w:rPr>
-          <w:rFonts w:ascii="Times New Roman" w:hAnsi="Times New Roman" w:cs="Times New Roman"/>
-          <w:sz w:val="24"/>
-          <w:szCs w:val="24"/>
-          <w:lang w:val="es-ES_tradnl"/>
-        </w:rPr>
-        <w:t>ía dar cero, una o dos soluciones según los siguientes casos:</w:t>
+        <w:t xml:space="preserve">Esta ecuación </w:t>
+      </w:r>
+      <w:r>
+        <w:rPr>
+          <w:rFonts w:ascii="Times New Roman" w:hAnsi="Times New Roman" w:cs="Times New Roman"/>
+          <w:sz w:val="24"/>
+          <w:szCs w:val="24"/>
+          <w:lang w:val="es-ES_tradnl"/>
+        </w:rPr>
+        <w:t>puede</w:t>
+      </w:r>
+      <w:r>
+        <w:rPr>
+          <w:rFonts w:ascii="Times New Roman" w:hAnsi="Times New Roman" w:cs="Times New Roman"/>
+          <w:sz w:val="24"/>
+          <w:szCs w:val="24"/>
+          <w:lang w:val="es-ES_tradnl"/>
+        </w:rPr>
+        <w:t xml:space="preserve"> dar cero, una o dos soluciones según los siguientes casos:</w:t>
       </w:r>
     </w:p>
     <w:p>
@@ -1583,16 +2157,520 @@
           <w:szCs w:val="24"/>
           <w:lang w:val="es-ES_tradnl"/>
         </w:rPr>
-        <w:t xml:space="preserve">Como se indica en la imagen, el primer caso no se obtendría ninguna solución ya que </w:t>
-      </w:r>
-      <w:r>
-        <w:rPr>
-          <w:rFonts w:ascii="Times New Roman" w:hAnsi="Times New Roman" w:cs="Times New Roman"/>
-          <w:sz w:val="24"/>
-          <w:szCs w:val="24"/>
-          <w:lang w:val="es-ES_tradnl"/>
-        </w:rPr>
-        <w:t xml:space="preserve">el rayo no intersecta con la esfera. En el segundo caso se obtendría tan sólo una solución ya es tangente, y finalmente, en el </w:t>
+        <w:t xml:space="preserve">Como se indica en la imagen, el primer caso no se </w:t>
+      </w:r>
+      <w:r>
+        <w:rPr>
+          <w:rFonts w:ascii="Times New Roman" w:hAnsi="Times New Roman" w:cs="Times New Roman"/>
+          <w:sz w:val="24"/>
+          <w:szCs w:val="24"/>
+          <w:lang w:val="es-ES_tradnl"/>
+        </w:rPr>
+        <w:t>obtiene</w:t>
+      </w:r>
+      <w:r>
+        <w:rPr>
+          <w:rFonts w:ascii="Times New Roman" w:hAnsi="Times New Roman" w:cs="Times New Roman"/>
+          <w:sz w:val="24"/>
+          <w:szCs w:val="24"/>
+          <w:lang w:val="es-ES_tradnl"/>
+        </w:rPr>
+        <w:t xml:space="preserve"> ninguna solución ya que </w:t>
+      </w:r>
+      <w:r>
+        <w:rPr>
+          <w:rFonts w:ascii="Times New Roman" w:hAnsi="Times New Roman" w:cs="Times New Roman"/>
+          <w:sz w:val="24"/>
+          <w:szCs w:val="24"/>
+          <w:lang w:val="es-ES_tradnl"/>
+        </w:rPr>
+        <w:t xml:space="preserve">el rayo no intersecta con la esfera. En el segundo caso se </w:t>
+      </w:r>
+      <w:r>
+        <w:rPr>
+          <w:rFonts w:ascii="Times New Roman" w:hAnsi="Times New Roman" w:cs="Times New Roman"/>
+          <w:sz w:val="24"/>
+          <w:szCs w:val="24"/>
+          <w:lang w:val="es-ES_tradnl"/>
+        </w:rPr>
+        <w:t>consigue</w:t>
+      </w:r>
+      <w:r>
+        <w:rPr>
+          <w:rFonts w:ascii="Times New Roman" w:hAnsi="Times New Roman" w:cs="Times New Roman"/>
+          <w:sz w:val="24"/>
+          <w:szCs w:val="24"/>
+          <w:lang w:val="es-ES_tradnl"/>
+        </w:rPr>
+        <w:t xml:space="preserve"> tan sólo una solución ya</w:t>
+      </w:r>
+      <w:r>
+        <w:rPr>
+          <w:rFonts w:ascii="Times New Roman" w:hAnsi="Times New Roman" w:cs="Times New Roman"/>
+          <w:sz w:val="24"/>
+          <w:szCs w:val="24"/>
+          <w:lang w:val="es-ES_tradnl"/>
+        </w:rPr>
+        <w:t xml:space="preserve"> que el rayo</w:t>
+      </w:r>
+      <w:r>
+        <w:rPr>
+          <w:rFonts w:ascii="Times New Roman" w:hAnsi="Times New Roman" w:cs="Times New Roman"/>
+          <w:sz w:val="24"/>
+          <w:szCs w:val="24"/>
+          <w:lang w:val="es-ES_tradnl"/>
+        </w:rPr>
+        <w:t xml:space="preserve"> es tangente</w:t>
+      </w:r>
+      <w:r>
+        <w:rPr>
+          <w:rFonts w:ascii="Times New Roman" w:hAnsi="Times New Roman" w:cs="Times New Roman"/>
+          <w:sz w:val="24"/>
+          <w:szCs w:val="24"/>
+          <w:lang w:val="es-ES_tradnl"/>
+        </w:rPr>
+        <w:t xml:space="preserve"> a la esfera</w:t>
+      </w:r>
+      <w:r>
+        <w:rPr>
+          <w:rFonts w:ascii="Times New Roman" w:hAnsi="Times New Roman" w:cs="Times New Roman"/>
+          <w:sz w:val="24"/>
+          <w:szCs w:val="24"/>
+          <w:lang w:val="es-ES_tradnl"/>
+        </w:rPr>
+        <w:t>, y finalmente, en el último caso se obtienen dos soluciones ya que el rayo atraviesa la esfera, intersectando con ella a la entrada y a la salida.</w:t>
+      </w:r>
+    </w:p>
+    <w:p>
+      <w:pPr>
+        <w:jc w:val="both"/>
+        <w:rPr>
+          <w:rFonts w:ascii="Times New Roman" w:hAnsi="Times New Roman" w:cs="Times New Roman"/>
+          <w:sz w:val="24"/>
+          <w:szCs w:val="24"/>
+          <w:lang w:val="es-ES_tradnl"/>
+        </w:rPr>
+      </w:pPr>
+      <w:r>
+        <w:rPr>
+          <w:rFonts w:ascii="Times New Roman" w:hAnsi="Times New Roman" w:cs="Times New Roman"/>
+          <w:sz w:val="24"/>
+          <w:szCs w:val="24"/>
+          <w:lang w:val="es-ES_tradnl"/>
+        </w:rPr>
+        <w:t xml:space="preserve">A la hora de analizar la solución o soluciones de la ecuación de segundo grado </w:t>
+      </w:r>
+      <w:r>
+        <w:rPr>
+          <w:rFonts w:ascii="Times New Roman" w:hAnsi="Times New Roman" w:cs="Times New Roman"/>
+          <w:sz w:val="24"/>
+          <w:szCs w:val="24"/>
+          <w:lang w:val="es-ES_tradnl"/>
+        </w:rPr>
+        <w:t>hay</w:t>
+      </w:r>
+      <w:r>
+        <w:rPr>
+          <w:rFonts w:ascii="Times New Roman" w:hAnsi="Times New Roman" w:cs="Times New Roman"/>
+          <w:sz w:val="24"/>
+          <w:szCs w:val="24"/>
+          <w:lang w:val="es-ES_tradnl"/>
+        </w:rPr>
+        <w:t xml:space="preserve"> que tener un fact</w:t>
+      </w:r>
+      <w:r>
+        <w:rPr>
+          <w:rFonts w:ascii="Times New Roman" w:hAnsi="Times New Roman" w:cs="Times New Roman"/>
+          <w:sz w:val="24"/>
+          <w:szCs w:val="24"/>
+          <w:lang w:val="es-ES_tradnl"/>
+        </w:rPr>
+        <w:t xml:space="preserve">or en cuenta. En caso de que el resultado </w:t>
+      </w:r>
+      <w:r>
+        <w:rPr>
+          <w:rFonts w:ascii="Times New Roman" w:hAnsi="Times New Roman" w:cs="Times New Roman"/>
+          <w:sz w:val="24"/>
+          <w:szCs w:val="24"/>
+          <w:lang w:val="es-ES_tradnl"/>
+        </w:rPr>
+        <w:t>sea</w:t>
+      </w:r>
+      <w:r>
+        <w:rPr>
+          <w:rFonts w:ascii="Times New Roman" w:hAnsi="Times New Roman" w:cs="Times New Roman"/>
+          <w:sz w:val="24"/>
+          <w:szCs w:val="24"/>
+          <w:lang w:val="es-ES_tradnl"/>
+        </w:rPr>
+        <w:t xml:space="preserve"> negativo, </w:t>
+      </w:r>
+      <w:r>
+        <w:rPr>
+          <w:rFonts w:ascii="Times New Roman" w:hAnsi="Times New Roman" w:cs="Times New Roman"/>
+          <w:sz w:val="24"/>
+          <w:szCs w:val="24"/>
+          <w:lang w:val="es-ES_tradnl"/>
+        </w:rPr>
+        <w:t>hay</w:t>
+      </w:r>
+      <w:r>
+        <w:rPr>
+          <w:rFonts w:ascii="Times New Roman" w:hAnsi="Times New Roman" w:cs="Times New Roman"/>
+          <w:sz w:val="24"/>
+          <w:szCs w:val="24"/>
+          <w:lang w:val="es-ES_tradnl"/>
+        </w:rPr>
+        <w:t xml:space="preserve"> que ignorar dich</w:t>
+      </w:r>
+      <w:r>
+        <w:rPr>
+          <w:rFonts w:ascii="Times New Roman" w:hAnsi="Times New Roman" w:cs="Times New Roman"/>
+          <w:sz w:val="24"/>
+          <w:szCs w:val="24"/>
+          <w:lang w:val="es-ES_tradnl"/>
+        </w:rPr>
+        <w:t>a geometría, ya que significa</w:t>
+      </w:r>
+      <w:r>
+        <w:rPr>
+          <w:rFonts w:ascii="Times New Roman" w:hAnsi="Times New Roman" w:cs="Times New Roman"/>
+          <w:sz w:val="24"/>
+          <w:szCs w:val="24"/>
+          <w:lang w:val="es-ES_tradnl"/>
+        </w:rPr>
+        <w:t xml:space="preserve"> que la esfera está situada detrás de la cámara y no </w:t>
+      </w:r>
+      <w:r>
+        <w:rPr>
+          <w:rFonts w:ascii="Times New Roman" w:hAnsi="Times New Roman" w:cs="Times New Roman"/>
+          <w:sz w:val="24"/>
+          <w:szCs w:val="24"/>
+          <w:lang w:val="es-ES_tradnl"/>
+        </w:rPr>
+        <w:t>sale</w:t>
+      </w:r>
+      <w:r>
+        <w:rPr>
+          <w:rFonts w:ascii="Times New Roman" w:hAnsi="Times New Roman" w:cs="Times New Roman"/>
+          <w:sz w:val="24"/>
+          <w:szCs w:val="24"/>
+          <w:lang w:val="es-ES_tradnl"/>
+        </w:rPr>
+        <w:t xml:space="preserve"> en la escena. Si la solución es positiva, la esfera está delante de la cámara, por lo que se ha obtenido una geometría candidata a aparecer en la escena.</w:t>
+      </w:r>
+    </w:p>
+    <w:p>
+      <w:pPr>
+        <w:jc w:val="both"/>
+        <w:rPr>
+          <w:rFonts w:ascii="Times New Roman" w:hAnsi="Times New Roman" w:cs="Times New Roman"/>
+          <w:sz w:val="24"/>
+          <w:szCs w:val="24"/>
+          <w:lang w:val="es-ES_tradnl"/>
+        </w:rPr>
+      </w:pPr>
+      <w:r>
+        <w:rPr>
+          <w:rFonts w:ascii="Times New Roman" w:hAnsi="Times New Roman" w:cs="Times New Roman"/>
+          <w:sz w:val="24"/>
+          <w:szCs w:val="24"/>
+          <w:lang w:val="es-ES_tradnl"/>
+        </w:rPr>
+        <w:t>Una vez explicado lo que significa la solución obtenida para el sistema de ecuaciones, el siguiente paso es como saber cuál es la esfera más cercana para un cierto rayo. Para obtenerla</w:t>
+      </w:r>
+      <w:r>
+        <w:rPr>
+          <w:rFonts w:ascii="Times New Roman" w:hAnsi="Times New Roman" w:cs="Times New Roman"/>
+          <w:sz w:val="24"/>
+          <w:szCs w:val="24"/>
+          <w:lang w:val="es-ES_tradnl"/>
+        </w:rPr>
+        <w:t>,</w:t>
+      </w:r>
+      <w:r>
+        <w:rPr>
+          <w:rFonts w:ascii="Times New Roman" w:hAnsi="Times New Roman" w:cs="Times New Roman"/>
+          <w:sz w:val="24"/>
+          <w:szCs w:val="24"/>
+          <w:lang w:val="es-ES_tradnl"/>
+        </w:rPr>
+        <w:t xml:space="preserve"> el único procedimiento posible es recorrer todas las posibles esferas que han sido introducidas, e ir calculando la distancia de intersección para cada una de ellas. Si se obtiene una esfera se guarda, y si no se obtiene ninguna para el rayo, se sabe que el color que va a tener ese píxel es el mismo que el fijado para el fondo (negro).</w:t>
+      </w:r>
+    </w:p>
+    <w:p>
+      <w:pPr>
+        <w:rPr>
+          <w:rFonts w:ascii="Times New Roman" w:hAnsi="Times New Roman" w:cs="Times New Roman"/>
+          <w:b/>
+          <w:sz w:val="24"/>
+          <w:szCs w:val="24"/>
+          <w:lang w:val="es-ES_tradnl"/>
+        </w:rPr>
+      </w:pPr>
+      <w:r>
+        <w:rPr>
+          <w:rFonts w:ascii="Times New Roman" w:hAnsi="Times New Roman" w:cs="Times New Roman"/>
+          <w:b/>
+          <w:sz w:val="24"/>
+          <w:szCs w:val="24"/>
+          <w:lang w:val="es-ES_tradnl"/>
+        </w:rPr>
+        <w:t>SOMBRAS</w:t>
+      </w:r>
+    </w:p>
+    <w:p>
+      <w:pPr>
+        <w:rPr>
+          <w:rFonts w:ascii="Times New Roman" w:hAnsi="Times New Roman" w:cs="Times New Roman"/>
+          <w:sz w:val="24"/>
+          <w:szCs w:val="24"/>
+          <w:lang w:val="es-ES_tradnl"/>
+        </w:rPr>
+      </w:pPr>
+      <w:r>
+        <w:rPr>
+          <w:rFonts w:ascii="Times New Roman" w:hAnsi="Times New Roman" w:cs="Times New Roman"/>
+          <w:sz w:val="24"/>
+          <w:szCs w:val="24"/>
+          <w:lang w:val="es-ES_tradnl"/>
+        </w:rPr>
+        <w:t>Tras haber lanzado el rayo principal, y haber comp</w:t>
+      </w:r>
+      <w:r>
+        <w:rPr>
+          <w:rFonts w:ascii="Times New Roman" w:hAnsi="Times New Roman" w:cs="Times New Roman"/>
+          <w:sz w:val="24"/>
+          <w:szCs w:val="24"/>
+          <w:lang w:val="es-ES_tradnl"/>
+        </w:rPr>
+        <w:t xml:space="preserve">robado posteriormente que ha </w:t>
+      </w:r>
+      <w:r>
+        <w:rPr>
+          <w:rFonts w:ascii="Times New Roman" w:hAnsi="Times New Roman" w:cs="Times New Roman"/>
+          <w:sz w:val="24"/>
+          <w:szCs w:val="24"/>
+          <w:lang w:val="es-ES_tradnl"/>
+        </w:rPr>
+        <w:t xml:space="preserve">intersectado con una esfera, el siguiente paso a seguir </w:t>
+      </w:r>
+      <w:r>
+        <w:rPr>
+          <w:rFonts w:ascii="Times New Roman" w:hAnsi="Times New Roman" w:cs="Times New Roman"/>
+          <w:sz w:val="24"/>
+          <w:szCs w:val="24"/>
+          <w:lang w:val="es-ES_tradnl"/>
+        </w:rPr>
+        <w:t>es</w:t>
+      </w:r>
+      <w:r>
+        <w:rPr>
+          <w:rFonts w:ascii="Times New Roman" w:hAnsi="Times New Roman" w:cs="Times New Roman"/>
+          <w:sz w:val="24"/>
+          <w:szCs w:val="24"/>
+          <w:lang w:val="es-ES_tradnl"/>
+        </w:rPr>
+        <w:t xml:space="preserve"> mirar si se </w:t>
+      </w:r>
+      <w:r>
+        <w:rPr>
+          <w:rFonts w:ascii="Times New Roman" w:hAnsi="Times New Roman" w:cs="Times New Roman"/>
+          <w:sz w:val="24"/>
+          <w:szCs w:val="24"/>
+          <w:lang w:val="es-ES_tradnl"/>
+        </w:rPr>
+        <w:t>encuentra</w:t>
+      </w:r>
+      <w:r>
+        <w:rPr>
+          <w:rFonts w:ascii="Times New Roman" w:hAnsi="Times New Roman" w:cs="Times New Roman"/>
+          <w:sz w:val="24"/>
+          <w:szCs w:val="24"/>
+          <w:lang w:val="es-ES_tradnl"/>
+        </w:rPr>
+        <w:t xml:space="preserve"> delante de un foco de luz o le </w:t>
+      </w:r>
+      <w:r>
+        <w:rPr>
+          <w:rFonts w:ascii="Times New Roman" w:hAnsi="Times New Roman" w:cs="Times New Roman"/>
+          <w:sz w:val="24"/>
+          <w:szCs w:val="24"/>
+          <w:lang w:val="es-ES_tradnl"/>
+        </w:rPr>
+        <w:t>da</w:t>
+      </w:r>
+      <w:r>
+        <w:rPr>
+          <w:rFonts w:ascii="Times New Roman" w:hAnsi="Times New Roman" w:cs="Times New Roman"/>
+          <w:sz w:val="24"/>
+          <w:szCs w:val="24"/>
+          <w:lang w:val="es-ES_tradnl"/>
+        </w:rPr>
+        <w:t xml:space="preserve"> algún tipo de sombra. Para ello, en primer lugar, se </w:t>
+      </w:r>
+      <w:r>
+        <w:rPr>
+          <w:rFonts w:ascii="Times New Roman" w:hAnsi="Times New Roman" w:cs="Times New Roman"/>
+          <w:sz w:val="24"/>
+          <w:szCs w:val="24"/>
+          <w:lang w:val="es-ES_tradnl"/>
+        </w:rPr>
+        <w:t>necesita</w:t>
+      </w:r>
+      <w:r>
+        <w:rPr>
+          <w:rFonts w:ascii="Times New Roman" w:hAnsi="Times New Roman" w:cs="Times New Roman"/>
+          <w:sz w:val="24"/>
+          <w:szCs w:val="24"/>
+          <w:lang w:val="es-ES_tradnl"/>
+        </w:rPr>
+        <w:t xml:space="preserve"> situar las fuentes de luz puntuales leídas desde el fichero de entrada. La idea principal </w:t>
+      </w:r>
+      <w:r>
+        <w:rPr>
+          <w:rFonts w:ascii="Times New Roman" w:hAnsi="Times New Roman" w:cs="Times New Roman"/>
+          <w:sz w:val="24"/>
+          <w:szCs w:val="24"/>
+          <w:lang w:val="es-ES_tradnl"/>
+        </w:rPr>
+        <w:t>es</w:t>
+      </w:r>
+      <w:r>
+        <w:rPr>
+          <w:rFonts w:ascii="Times New Roman" w:hAnsi="Times New Roman" w:cs="Times New Roman"/>
+          <w:sz w:val="24"/>
+          <w:szCs w:val="24"/>
+          <w:lang w:val="es-ES_tradnl"/>
+        </w:rPr>
+        <w:t xml:space="preserve"> lanzar un rayo de sombra con dirección a cada fuente puntual de luz y comprobar si </w:t>
+      </w:r>
+      <w:r>
+        <w:rPr>
+          <w:rFonts w:ascii="Times New Roman" w:hAnsi="Times New Roman" w:cs="Times New Roman"/>
+          <w:sz w:val="24"/>
+          <w:szCs w:val="24"/>
+          <w:lang w:val="es-ES_tradnl"/>
+        </w:rPr>
+        <w:t>hay</w:t>
+      </w:r>
+      <w:r>
+        <w:rPr>
+          <w:rFonts w:ascii="Times New Roman" w:hAnsi="Times New Roman" w:cs="Times New Roman"/>
+          <w:sz w:val="24"/>
+          <w:szCs w:val="24"/>
+          <w:lang w:val="es-ES_tradnl"/>
+        </w:rPr>
+        <w:t xml:space="preserve"> algún objeto entre el foco y la esfera intersectada por el rayo principal.</w:t>
+      </w:r>
+    </w:p>
+    <w:p>
+      <w:pPr>
+        <w:rPr>
+          <w:rFonts w:ascii="Times New Roman" w:hAnsi="Times New Roman" w:cs="Times New Roman"/>
+          <w:sz w:val="24"/>
+          <w:szCs w:val="24"/>
+          <w:lang w:val="es-ES_tradnl"/>
+        </w:rPr>
+      </w:pPr>
+      <w:r>
+        <w:rPr>
+          <w:rFonts w:ascii="Times New Roman" w:hAnsi="Times New Roman" w:cs="Times New Roman"/>
+          <w:sz w:val="24"/>
+          <w:szCs w:val="24"/>
+          <w:lang w:val="es-ES_tradnl"/>
+        </w:rPr>
+        <w:t xml:space="preserve">Así pues, con el concepto claro, tan solo </w:t>
+      </w:r>
+      <w:r>
+        <w:rPr>
+          <w:rFonts w:ascii="Times New Roman" w:hAnsi="Times New Roman" w:cs="Times New Roman"/>
+          <w:sz w:val="24"/>
+          <w:szCs w:val="24"/>
+          <w:lang w:val="es-ES_tradnl"/>
+        </w:rPr>
+        <w:t>queda</w:t>
+      </w:r>
+      <w:r>
+        <w:rPr>
+          <w:rFonts w:ascii="Times New Roman" w:hAnsi="Times New Roman" w:cs="Times New Roman"/>
+          <w:sz w:val="24"/>
+          <w:szCs w:val="24"/>
+          <w:lang w:val="es-ES_tradnl"/>
+        </w:rPr>
+        <w:t xml:space="preserve"> crear el rayo y lanzarlo. Como se comentó en puntos anteriores, un rayo </w:t>
+      </w:r>
+      <w:r>
+        <w:rPr>
+          <w:rFonts w:ascii="Times New Roman" w:hAnsi="Times New Roman" w:cs="Times New Roman"/>
+          <w:sz w:val="24"/>
+          <w:szCs w:val="24"/>
+          <w:lang w:val="es-ES_tradnl"/>
+        </w:rPr>
+        <w:t>está</w:t>
+      </w:r>
+      <w:r>
+        <w:rPr>
+          <w:rFonts w:ascii="Times New Roman" w:hAnsi="Times New Roman" w:cs="Times New Roman"/>
+          <w:sz w:val="24"/>
+          <w:szCs w:val="24"/>
+          <w:lang w:val="es-ES_tradnl"/>
+        </w:rPr>
+        <w:t xml:space="preserve"> conformado por un punto de origen y una dirección. El punto de origen </w:t>
+      </w:r>
+      <w:r>
+        <w:rPr>
+          <w:rFonts w:ascii="Times New Roman" w:hAnsi="Times New Roman" w:cs="Times New Roman"/>
+          <w:sz w:val="24"/>
+          <w:szCs w:val="24"/>
+          <w:lang w:val="es-ES_tradnl"/>
+        </w:rPr>
+        <w:t>está</w:t>
+      </w:r>
+      <w:r>
+        <w:rPr>
+          <w:rFonts w:ascii="Times New Roman" w:hAnsi="Times New Roman" w:cs="Times New Roman"/>
+          <w:sz w:val="24"/>
+          <w:szCs w:val="24"/>
+          <w:lang w:val="es-ES_tradnl"/>
+        </w:rPr>
+        <w:t xml:space="preserve"> claro que </w:t>
+      </w:r>
+      <w:r>
+        <w:rPr>
+          <w:rFonts w:ascii="Times New Roman" w:hAnsi="Times New Roman" w:cs="Times New Roman"/>
+          <w:sz w:val="24"/>
+          <w:szCs w:val="24"/>
+          <w:lang w:val="es-ES_tradnl"/>
+        </w:rPr>
+        <w:t>es</w:t>
+      </w:r>
+      <w:r>
+        <w:rPr>
+          <w:rFonts w:ascii="Times New Roman" w:hAnsi="Times New Roman" w:cs="Times New Roman"/>
+          <w:sz w:val="24"/>
+          <w:szCs w:val="24"/>
+          <w:lang w:val="es-ES_tradnl"/>
+        </w:rPr>
+        <w:t xml:space="preserve"> el punto en el que</w:t>
+      </w:r>
+      <w:r>
+        <w:rPr>
+          <w:rFonts w:ascii="Times New Roman" w:hAnsi="Times New Roman" w:cs="Times New Roman"/>
+          <w:sz w:val="24"/>
+          <w:szCs w:val="24"/>
+          <w:lang w:val="es-ES_tradnl"/>
+        </w:rPr>
+        <w:t xml:space="preserve"> el rayo principal ha</w:t>
+      </w:r>
+      <w:r>
+        <w:rPr>
+          <w:rFonts w:ascii="Times New Roman" w:hAnsi="Times New Roman" w:cs="Times New Roman"/>
+          <w:sz w:val="24"/>
+          <w:szCs w:val="24"/>
+          <w:lang w:val="es-ES_tradnl"/>
+        </w:rPr>
+        <w:t xml:space="preserve"> intersectado con la esfera, calculando posteriormente la dirección con la resta entre las coordenadas de la fuente de luz y el punto intersectado. Al poder haber más de una </w:t>
       </w:r>
       <w:r>
         <w:rPr>
@@ -1602,7 +2680,1438 @@
           <w:lang w:val="es-ES_tradnl"/>
         </w:rPr>
         <w:lastRenderedPageBreak/>
-        <w:t>último caso se obtienen dos soluciones ya que el rayo atraviesa la esfera, intersectando con ella a la entrada y a la salida.</w:t>
+        <w:t>fuente puntual de luz, est</w:t>
+      </w:r>
+      <w:r>
+        <w:rPr>
+          <w:rFonts w:ascii="Times New Roman" w:hAnsi="Times New Roman" w:cs="Times New Roman"/>
+          <w:sz w:val="24"/>
+          <w:szCs w:val="24"/>
+          <w:lang w:val="es-ES_tradnl"/>
+        </w:rPr>
+        <w:t>a estrategia se aplica</w:t>
+      </w:r>
+      <w:r>
+        <w:rPr>
+          <w:rFonts w:ascii="Times New Roman" w:hAnsi="Times New Roman" w:cs="Times New Roman"/>
+          <w:sz w:val="24"/>
+          <w:szCs w:val="24"/>
+          <w:lang w:val="es-ES_tradnl"/>
+        </w:rPr>
+        <w:t xml:space="preserve"> para todas las fuentes de luz hasta encontrar una</w:t>
+      </w:r>
+      <w:r>
+        <w:rPr>
+          <w:rFonts w:ascii="Times New Roman" w:hAnsi="Times New Roman" w:cs="Times New Roman"/>
+          <w:sz w:val="24"/>
+          <w:szCs w:val="24"/>
+          <w:lang w:val="es-ES_tradnl"/>
+        </w:rPr>
+        <w:t xml:space="preserve"> que</w:t>
+      </w:r>
+      <w:r>
+        <w:rPr>
+          <w:rFonts w:ascii="Times New Roman" w:hAnsi="Times New Roman" w:cs="Times New Roman"/>
+          <w:sz w:val="24"/>
+          <w:szCs w:val="24"/>
+          <w:lang w:val="es-ES_tradnl"/>
+        </w:rPr>
+        <w:t xml:space="preserve"> </w:t>
+      </w:r>
+      <w:r>
+        <w:rPr>
+          <w:rFonts w:ascii="Times New Roman" w:hAnsi="Times New Roman" w:cs="Times New Roman"/>
+          <w:sz w:val="24"/>
+          <w:szCs w:val="24"/>
+          <w:lang w:val="es-ES_tradnl"/>
+        </w:rPr>
+        <w:t>esté</w:t>
+      </w:r>
+      <w:r>
+        <w:rPr>
+          <w:rFonts w:ascii="Times New Roman" w:hAnsi="Times New Roman" w:cs="Times New Roman"/>
+          <w:sz w:val="24"/>
+          <w:szCs w:val="24"/>
+          <w:lang w:val="es-ES_tradnl"/>
+        </w:rPr>
+        <w:t xml:space="preserve"> tapada por alguna esfera o haber recorrido todas.</w:t>
+      </w:r>
+    </w:p>
+    <w:p>
+      <w:pPr>
+        <w:rPr>
+          <w:rFonts w:ascii="Times New Roman" w:hAnsi="Times New Roman" w:cs="Times New Roman"/>
+          <w:sz w:val="24"/>
+          <w:szCs w:val="24"/>
+          <w:lang w:val="es-ES_tradnl"/>
+        </w:rPr>
+      </w:pPr>
+      <w:r>
+        <w:rPr>
+          <w:rFonts w:ascii="Times New Roman" w:hAnsi="Times New Roman" w:cs="Times New Roman"/>
+          <w:sz w:val="24"/>
+          <w:szCs w:val="24"/>
+          <w:lang w:val="es-ES_tradnl"/>
+        </w:rPr>
+        <w:t>En primera instancia, se selecciona una fuente de luz, y se recorren todas las esferas para comprobar si el rayo de sombra intersec</w:t>
+      </w:r>
+      <w:r>
+        <w:rPr>
+          <w:rFonts w:ascii="Times New Roman" w:hAnsi="Times New Roman" w:cs="Times New Roman"/>
+          <w:sz w:val="24"/>
+          <w:szCs w:val="24"/>
+          <w:lang w:val="es-ES_tradnl"/>
+        </w:rPr>
+        <w:t>ta</w:t>
+      </w:r>
+      <w:r>
+        <w:rPr>
+          <w:rFonts w:ascii="Times New Roman" w:hAnsi="Times New Roman" w:cs="Times New Roman"/>
+          <w:sz w:val="24"/>
+          <w:szCs w:val="24"/>
+          <w:lang w:val="es-ES_tradnl"/>
+        </w:rPr>
+        <w:t xml:space="preserve"> con alguna. Si intersecta</w:t>
+      </w:r>
+      <w:r>
+        <w:rPr>
+          <w:rFonts w:ascii="Times New Roman" w:hAnsi="Times New Roman" w:cs="Times New Roman"/>
+          <w:sz w:val="24"/>
+          <w:szCs w:val="24"/>
+          <w:lang w:val="es-ES_tradnl"/>
+        </w:rPr>
+        <w:t xml:space="preserve">, </w:t>
+      </w:r>
+      <w:r>
+        <w:rPr>
+          <w:rFonts w:ascii="Times New Roman" w:hAnsi="Times New Roman" w:cs="Times New Roman"/>
+          <w:sz w:val="24"/>
+          <w:szCs w:val="24"/>
+          <w:lang w:val="es-ES_tradnl"/>
+        </w:rPr>
+        <w:t>es</w:t>
+      </w:r>
+      <w:r>
+        <w:rPr>
+          <w:rFonts w:ascii="Times New Roman" w:hAnsi="Times New Roman" w:cs="Times New Roman"/>
+          <w:sz w:val="24"/>
+          <w:szCs w:val="24"/>
+          <w:lang w:val="es-ES_tradnl"/>
+        </w:rPr>
+        <w:t xml:space="preserve"> necesario conocer a la distancia que lo </w:t>
+      </w:r>
+      <w:r>
+        <w:rPr>
+          <w:rFonts w:ascii="Times New Roman" w:hAnsi="Times New Roman" w:cs="Times New Roman"/>
+          <w:sz w:val="24"/>
+          <w:szCs w:val="24"/>
+          <w:lang w:val="es-ES_tradnl"/>
+        </w:rPr>
+        <w:t>hace</w:t>
+      </w:r>
+      <w:r>
+        <w:rPr>
+          <w:rFonts w:ascii="Times New Roman" w:hAnsi="Times New Roman" w:cs="Times New Roman"/>
+          <w:sz w:val="24"/>
+          <w:szCs w:val="24"/>
+          <w:lang w:val="es-ES_tradnl"/>
+        </w:rPr>
+        <w:t xml:space="preserve">, ya que ésta </w:t>
+      </w:r>
+      <w:r>
+        <w:rPr>
+          <w:rFonts w:ascii="Times New Roman" w:hAnsi="Times New Roman" w:cs="Times New Roman"/>
+          <w:sz w:val="24"/>
+          <w:szCs w:val="24"/>
+          <w:lang w:val="es-ES_tradnl"/>
+        </w:rPr>
+        <w:t>tiene</w:t>
+      </w:r>
+      <w:r>
+        <w:rPr>
+          <w:rFonts w:ascii="Times New Roman" w:hAnsi="Times New Roman" w:cs="Times New Roman"/>
+          <w:sz w:val="24"/>
+          <w:szCs w:val="24"/>
+          <w:lang w:val="es-ES_tradnl"/>
+        </w:rPr>
+        <w:t xml:space="preserve"> que ser menor o igual que la distancia a la que </w:t>
+      </w:r>
+      <w:r>
+        <w:rPr>
+          <w:rFonts w:ascii="Times New Roman" w:hAnsi="Times New Roman" w:cs="Times New Roman"/>
+          <w:sz w:val="24"/>
+          <w:szCs w:val="24"/>
+          <w:lang w:val="es-ES_tradnl"/>
+        </w:rPr>
+        <w:t>está</w:t>
+      </w:r>
+      <w:r>
+        <w:rPr>
+          <w:rFonts w:ascii="Times New Roman" w:hAnsi="Times New Roman" w:cs="Times New Roman"/>
+          <w:sz w:val="24"/>
+          <w:szCs w:val="24"/>
+          <w:lang w:val="es-ES_tradnl"/>
+        </w:rPr>
+        <w:t xml:space="preserve"> la fuente de luz del punto origen. </w:t>
+      </w:r>
+      <w:r>
+        <w:rPr>
+          <w:rFonts w:ascii="Times New Roman" w:hAnsi="Times New Roman" w:cs="Times New Roman"/>
+          <w:sz w:val="24"/>
+          <w:szCs w:val="24"/>
+          <w:lang w:val="es-ES_tradnl"/>
+        </w:rPr>
+        <w:t>Este procedimiento se realiza para todas las fuente de luz, ya que todas influyen en la iluminación directa de la escena a generar.</w:t>
+      </w:r>
+    </w:p>
+    <w:p>
+      <w:pPr>
+        <w:rPr>
+          <w:rFonts w:ascii="Times New Roman" w:hAnsi="Times New Roman" w:cs="Times New Roman"/>
+          <w:sz w:val="24"/>
+          <w:szCs w:val="24"/>
+          <w:lang w:val="es-ES_tradnl"/>
+        </w:rPr>
+      </w:pPr>
+      <w:r>
+        <w:rPr>
+          <w:rFonts w:ascii="Times New Roman" w:hAnsi="Times New Roman" w:cs="Times New Roman"/>
+          <w:sz w:val="24"/>
+          <w:szCs w:val="24"/>
+          <w:lang w:val="es-ES_tradnl"/>
+        </w:rPr>
+        <w:t xml:space="preserve">Tras haber comprobado con éxito que una esfera recibe una cierta sombra al ser tapado un foco puntual de luz, el siguiente paso es calcular como incide esa sombra en la esfera. Para ello, lo primero que hay que calcular es el vector normal a la esfera en el punto en el que ha intersectado el rayo principal. Este vector de tres coordenadas se calcula como la resta del punto intersectado por el rayo principal menos el centro de la esfera. </w:t>
+      </w:r>
+      <w:r>
+        <w:rPr>
+          <w:rFonts w:ascii="Times New Roman" w:hAnsi="Times New Roman" w:cs="Times New Roman"/>
+          <w:sz w:val="24"/>
+          <w:szCs w:val="24"/>
+          <w:lang w:val="es-ES_tradnl"/>
+        </w:rPr>
+        <w:t>Teniendo este vector normal, ya solo queda calcular la incidencia de la sombra en la esfera.</w:t>
+      </w:r>
+    </w:p>
+    <w:p>
+      <w:pPr>
+        <w:jc w:val="center"/>
+        <w:rPr>
+          <w:rFonts w:ascii="Times New Roman" w:hAnsi="Times New Roman" w:cs="Times New Roman"/>
+          <w:sz w:val="24"/>
+          <w:szCs w:val="24"/>
+          <w:lang w:val="es-ES_tradnl"/>
+        </w:rPr>
+      </w:pPr>
+      <w:r>
+        <w:rPr>
+          <w:noProof/>
+          <w:lang w:eastAsia="es-ES"/>
+        </w:rPr>
+        <w:drawing>
+          <wp:inline distT="0" distB="0" distL="0" distR="0">
+            <wp:extent cx="4391025" cy="3095625"/>
+            <wp:effectExtent l="0" t="0" r="9525" b="9525"/>
+            <wp:docPr id="1" name="Imagen 1" descr="Resultado de imagen de ray trace shadow ray"/>
+            <wp:cNvGraphicFramePr>
+              <a:graphicFrameLocks xmlns:a="http://schemas.openxmlformats.org/drawingml/2006/main" noChangeAspect="1"/>
+            </wp:cNvGraphicFramePr>
+            <a:graphic xmlns:a="http://schemas.openxmlformats.org/drawingml/2006/main">
+              <a:graphicData uri="http://schemas.openxmlformats.org/drawingml/2006/picture">
+                <pic:pic xmlns:pic="http://schemas.openxmlformats.org/drawingml/2006/picture">
+                  <pic:nvPicPr>
+                    <pic:cNvPr id="0" name="Picture 1" descr="Resultado de imagen de ray trace shadow ray"/>
+                    <pic:cNvPicPr>
+                      <a:picLocks noChangeAspect="1" noChangeArrowheads="1"/>
+                    </pic:cNvPicPr>
+                  </pic:nvPicPr>
+                  <pic:blipFill>
+                    <a:blip r:embed="rId8">
+                      <a:extLst>
+                        <a:ext uri="{28A0092B-C50C-407E-A947-70E740481C1C}">
+                          <a14:useLocalDpi xmlns:a14="http://schemas.microsoft.com/office/drawing/2010/main" val="0"/>
+                        </a:ext>
+                      </a:extLst>
+                    </a:blip>
+                    <a:srcRect/>
+                    <a:stretch>
+                      <a:fillRect/>
+                    </a:stretch>
+                  </pic:blipFill>
+                  <pic:spPr bwMode="auto">
+                    <a:xfrm>
+                      <a:off x="0" y="0"/>
+                      <a:ext cx="4391025" cy="3095625"/>
+                    </a:xfrm>
+                    <a:prstGeom prst="rect">
+                      <a:avLst/>
+                    </a:prstGeom>
+                    <a:noFill/>
+                    <a:ln>
+                      <a:noFill/>
+                    </a:ln>
+                  </pic:spPr>
+                </pic:pic>
+              </a:graphicData>
+            </a:graphic>
+          </wp:inline>
+        </w:drawing>
+      </w:r>
+    </w:p>
+    <w:p>
+      <w:pPr>
+        <w:rPr>
+          <w:rFonts w:ascii="Times New Roman" w:hAnsi="Times New Roman" w:cs="Times New Roman"/>
+          <w:sz w:val="24"/>
+          <w:szCs w:val="24"/>
+          <w:lang w:val="es-ES_tradnl"/>
+        </w:rPr>
+      </w:pPr>
+      <w:r>
+        <w:rPr>
+          <w:rFonts w:ascii="Times New Roman" w:hAnsi="Times New Roman" w:cs="Times New Roman"/>
+          <w:sz w:val="24"/>
+          <w:szCs w:val="24"/>
+          <w:lang w:val="es-ES_tradnl"/>
+        </w:rPr>
+        <w:t>Como era de esperar, la sombra viene marcada no por solo una única fuente de luz, sino como incide todas aquellas que estén tapadas en relación a la esfera principal intersectada. Por ello, la luz total recibida o color de la esfera va a veni</w:t>
+      </w:r>
+      <w:r>
+        <w:rPr>
+          <w:rFonts w:ascii="Times New Roman" w:hAnsi="Times New Roman" w:cs="Times New Roman"/>
+          <w:sz w:val="24"/>
+          <w:szCs w:val="24"/>
+          <w:lang w:val="es-ES_tradnl"/>
+        </w:rPr>
+        <w:t>r marcado por su color original, la potencia de la fuente de luz y la incidencia del rayo de sombra. Así pues, el color final producido por el rayo de sombra sobre la esfera se calcula como el producto del color original (BRDF) por la incidencia del rayo de sombra (producto escalar de la dirección del rayo y la normal). Finalmente, se multiplica por la potencia de la luz dividida por la distancia al cuadrado, ya que llega con menor intensidad cuanto mayor es la distancia a la esfera.</w:t>
+      </w:r>
+    </w:p>
+    <w:p>
+      <w:pPr>
+        <w:rPr>
+          <w:rFonts w:ascii="Times New Roman" w:hAnsi="Times New Roman" w:cs="Times New Roman"/>
+          <w:sz w:val="24"/>
+          <w:szCs w:val="24"/>
+          <w:lang w:val="es-ES_tradnl"/>
+        </w:rPr>
+      </w:pPr>
+      <w:r>
+        <w:rPr>
+          <w:rFonts w:ascii="Times New Roman" w:hAnsi="Times New Roman" w:cs="Times New Roman"/>
+          <w:sz w:val="24"/>
+          <w:szCs w:val="24"/>
+          <w:lang w:val="es-ES_tradnl"/>
+        </w:rPr>
+        <w:lastRenderedPageBreak/>
+        <w:t xml:space="preserve">Este cálculo se va acumulando por cada fuente de luz, generando finalmente el color final producido por iluminación directa de un </w:t>
+      </w:r>
+    </w:p>
+    <w:p>
+      <w:pPr>
+        <w:rPr>
+          <w:rFonts w:ascii="Times New Roman" w:hAnsi="Times New Roman" w:cs="Times New Roman"/>
+          <w:sz w:val="24"/>
+          <w:szCs w:val="24"/>
+          <w:lang w:val="es-ES_tradnl"/>
+        </w:rPr>
+      </w:pPr>
+    </w:p>
+    <w:p>
+      <w:pPr>
+        <w:rPr>
+          <w:rFonts w:ascii="Times New Roman" w:hAnsi="Times New Roman" w:cs="Times New Roman"/>
+          <w:sz w:val="24"/>
+          <w:szCs w:val="24"/>
+          <w:lang w:val="es-ES_tradnl"/>
+        </w:rPr>
+      </w:pPr>
+      <w:r>
+        <w:rPr>
+          <w:rFonts w:ascii="Times New Roman" w:hAnsi="Times New Roman" w:cs="Times New Roman"/>
+          <w:sz w:val="24"/>
+          <w:szCs w:val="24"/>
+          <w:lang w:val="es-ES_tradnl"/>
+        </w:rPr>
+        <w:t>// ACABAR SOMBRA Y HABLAR DE BIAS CON IMAGEN</w:t>
+      </w:r>
+    </w:p>
+    <w:p>
+      <w:pPr>
+        <w:rPr>
+          <w:rFonts w:ascii="Times New Roman" w:hAnsi="Times New Roman" w:cs="Times New Roman"/>
+          <w:b/>
+          <w:sz w:val="24"/>
+          <w:szCs w:val="24"/>
+          <w:lang w:val="es-ES_tradnl"/>
+        </w:rPr>
+      </w:pPr>
+      <w:r>
+        <w:rPr>
+          <w:rFonts w:ascii="Times New Roman" w:hAnsi="Times New Roman" w:cs="Times New Roman"/>
+          <w:b/>
+          <w:sz w:val="24"/>
+          <w:szCs w:val="24"/>
+          <w:lang w:val="es-ES_tradnl"/>
+        </w:rPr>
+        <w:t>ESFERA PHONG</w:t>
+      </w:r>
+    </w:p>
+    <w:p>
+      <w:pPr>
+        <w:rPr>
+          <w:rFonts w:ascii="Times New Roman" w:hAnsi="Times New Roman" w:cs="Times New Roman"/>
+          <w:sz w:val="24"/>
+          <w:szCs w:val="24"/>
+          <w:lang w:val="es-ES_tradnl"/>
+        </w:rPr>
+      </w:pPr>
+      <w:r>
+        <w:rPr>
+          <w:rFonts w:ascii="Times New Roman" w:hAnsi="Times New Roman" w:cs="Times New Roman"/>
+          <w:sz w:val="24"/>
+          <w:szCs w:val="24"/>
+          <w:lang w:val="es-ES_tradnl"/>
+        </w:rPr>
+        <w:t>Tras calcular la ilumi</w:t>
+      </w:r>
+      <w:r>
+        <w:rPr>
+          <w:rFonts w:ascii="Times New Roman" w:hAnsi="Times New Roman" w:cs="Times New Roman"/>
+          <w:sz w:val="24"/>
+          <w:szCs w:val="24"/>
+          <w:lang w:val="es-ES_tradnl"/>
+        </w:rPr>
+        <w:t xml:space="preserve">nación directa producida por los focos de luz y produciendo sombra, falta modelar en la escena como interacciona la luz al chocar con un cierto material. Este choque con una superficie y posterior distribución del rayo reflejado se modela con la función de distribución bidireccional de </w:t>
+      </w:r>
+      <w:proofErr w:type="spellStart"/>
+      <w:r>
+        <w:rPr>
+          <w:rFonts w:ascii="Times New Roman" w:hAnsi="Times New Roman" w:cs="Times New Roman"/>
+          <w:sz w:val="24"/>
+          <w:szCs w:val="24"/>
+          <w:lang w:val="es-ES_tradnl"/>
+        </w:rPr>
+        <w:t>reflectancia</w:t>
+      </w:r>
+      <w:proofErr w:type="spellEnd"/>
+      <w:r>
+        <w:rPr>
+          <w:rFonts w:ascii="Times New Roman" w:hAnsi="Times New Roman" w:cs="Times New Roman"/>
+          <w:sz w:val="24"/>
+          <w:szCs w:val="24"/>
+          <w:lang w:val="es-ES_tradnl"/>
+        </w:rPr>
+        <w:t xml:space="preserve"> o BRDF. En nuestro caso, para modelar la incidencia sobre las esferas de tipo </w:t>
+      </w:r>
+      <w:proofErr w:type="spellStart"/>
+      <w:r>
+        <w:rPr>
+          <w:rFonts w:ascii="Times New Roman" w:hAnsi="Times New Roman" w:cs="Times New Roman"/>
+          <w:sz w:val="24"/>
+          <w:szCs w:val="24"/>
+          <w:lang w:val="es-ES_tradnl"/>
+        </w:rPr>
+        <w:t>Phong</w:t>
+      </w:r>
+      <w:proofErr w:type="spellEnd"/>
+      <w:r>
+        <w:rPr>
+          <w:rFonts w:ascii="Times New Roman" w:hAnsi="Times New Roman" w:cs="Times New Roman"/>
+          <w:sz w:val="24"/>
+          <w:szCs w:val="24"/>
+          <w:lang w:val="es-ES_tradnl"/>
+        </w:rPr>
+        <w:t xml:space="preserve">, se ha utilizado la BRDF de </w:t>
+      </w:r>
+      <w:proofErr w:type="spellStart"/>
+      <w:r>
+        <w:rPr>
+          <w:rFonts w:ascii="Times New Roman" w:hAnsi="Times New Roman" w:cs="Times New Roman"/>
+          <w:sz w:val="24"/>
+          <w:szCs w:val="24"/>
+          <w:lang w:val="es-ES_tradnl"/>
+        </w:rPr>
+        <w:t>Phong</w:t>
+      </w:r>
+      <w:proofErr w:type="spellEnd"/>
+      <w:r>
+        <w:rPr>
+          <w:rFonts w:ascii="Times New Roman" w:hAnsi="Times New Roman" w:cs="Times New Roman"/>
+          <w:sz w:val="24"/>
+          <w:szCs w:val="24"/>
+          <w:lang w:val="es-ES_tradnl"/>
+        </w:rPr>
+        <w:t xml:space="preserve"> que le da el nombre. Esta BRDF se encarga de modelar la incidencia de la luz dividiéndola en </w:t>
+      </w:r>
+      <w:r>
+        <w:rPr>
+          <w:rFonts w:ascii="Times New Roman" w:hAnsi="Times New Roman" w:cs="Times New Roman"/>
+          <w:sz w:val="24"/>
+          <w:szCs w:val="24"/>
+          <w:lang w:val="es-ES_tradnl"/>
+        </w:rPr>
+        <w:t>varias componentes que se combinan para conseguir el resultado final.</w:t>
+      </w:r>
+      <w:r>
+        <w:rPr>
+          <w:rFonts w:ascii="Times New Roman" w:hAnsi="Times New Roman" w:cs="Times New Roman"/>
+          <w:sz w:val="24"/>
+          <w:szCs w:val="24"/>
+          <w:lang w:val="es-ES_tradnl"/>
+        </w:rPr>
+        <w:t xml:space="preserve"> </w:t>
+      </w:r>
+      <w:r>
+        <w:rPr>
+          <w:rFonts w:ascii="Times New Roman" w:hAnsi="Times New Roman" w:cs="Times New Roman"/>
+          <w:sz w:val="24"/>
+          <w:szCs w:val="24"/>
+          <w:lang w:val="es-ES_tradnl"/>
+        </w:rPr>
+        <w:t>En este caso, se muestra la fórmula para la parte difusa y especular:</w:t>
+      </w:r>
+    </w:p>
+    <w:p>
+      <w:pPr>
+        <w:rPr>
+          <w:rFonts w:ascii="Times New Roman" w:hAnsi="Times New Roman" w:cs="Times New Roman"/>
+          <w:sz w:val="24"/>
+          <w:szCs w:val="24"/>
+          <w:lang w:val="es-ES_tradnl"/>
+        </w:rPr>
+      </w:pPr>
+      <m:oMathPara>
+        <m:oMath>
+          <m:r>
+            <w:rPr>
+              <w:rFonts w:ascii="Cambria Math" w:hAnsi="Cambria Math" w:cs="Times New Roman"/>
+              <w:sz w:val="24"/>
+              <w:szCs w:val="24"/>
+              <w:lang w:val="es-ES_tradnl"/>
+            </w:rPr>
+            <m:t>fr</m:t>
+          </m:r>
+          <m:d>
+            <m:dPr>
+              <m:ctrlPr>
+                <w:rPr>
+                  <w:rFonts w:ascii="Cambria Math" w:hAnsi="Cambria Math" w:cs="Times New Roman"/>
+                  <w:i/>
+                  <w:sz w:val="24"/>
+                  <w:szCs w:val="24"/>
+                  <w:lang w:val="es-ES_tradnl"/>
+                </w:rPr>
+              </m:ctrlPr>
+            </m:dPr>
+            <m:e>
+              <m:r>
+                <w:rPr>
+                  <w:rFonts w:ascii="Cambria Math" w:hAnsi="Cambria Math" w:cs="Times New Roman"/>
+                  <w:sz w:val="24"/>
+                  <w:szCs w:val="24"/>
+                  <w:lang w:val="es-ES_tradnl"/>
+                </w:rPr>
+                <m:t>x,ωi, ωo</m:t>
+              </m:r>
+            </m:e>
+          </m:d>
+          <m:r>
+            <w:rPr>
+              <w:rFonts w:ascii="Cambria Math" w:hAnsi="Cambria Math" w:cs="Times New Roman"/>
+              <w:sz w:val="24"/>
+              <w:szCs w:val="24"/>
+              <w:lang w:val="es-ES_tradnl"/>
+            </w:rPr>
+            <m:t xml:space="preserve">= </m:t>
+          </m:r>
+          <m:f>
+            <m:fPr>
+              <m:ctrlPr>
+                <w:rPr>
+                  <w:rFonts w:ascii="Cambria Math" w:hAnsi="Cambria Math" w:cs="Times New Roman"/>
+                  <w:i/>
+                  <w:sz w:val="24"/>
+                  <w:szCs w:val="24"/>
+                  <w:lang w:val="es-ES_tradnl"/>
+                </w:rPr>
+              </m:ctrlPr>
+            </m:fPr>
+            <m:num>
+              <m:r>
+                <w:rPr>
+                  <w:rFonts w:ascii="Cambria Math" w:hAnsi="Cambria Math" w:cs="Times New Roman"/>
+                  <w:sz w:val="24"/>
+                  <w:szCs w:val="24"/>
+                  <w:lang w:val="es-ES_tradnl"/>
+                </w:rPr>
+                <m:t>kd</m:t>
+              </m:r>
+            </m:num>
+            <m:den>
+              <m:r>
+                <w:rPr>
+                  <w:rFonts w:ascii="Cambria Math" w:hAnsi="Cambria Math" w:cs="Times New Roman"/>
+                  <w:sz w:val="24"/>
+                  <w:szCs w:val="24"/>
+                  <w:lang w:val="es-ES_tradnl"/>
+                </w:rPr>
+                <m:t>π</m:t>
+              </m:r>
+            </m:den>
+          </m:f>
+          <m:r>
+            <w:rPr>
+              <w:rFonts w:ascii="Cambria Math" w:hAnsi="Cambria Math" w:cs="Times New Roman"/>
+              <w:sz w:val="24"/>
+              <w:szCs w:val="24"/>
+              <w:lang w:val="es-ES_tradnl"/>
+            </w:rPr>
+            <m:t>+ks</m:t>
+          </m:r>
+          <m:f>
+            <m:fPr>
+              <m:ctrlPr>
+                <w:rPr>
+                  <w:rFonts w:ascii="Cambria Math" w:hAnsi="Cambria Math" w:cs="Times New Roman"/>
+                  <w:i/>
+                  <w:sz w:val="24"/>
+                  <w:szCs w:val="24"/>
+                  <w:lang w:val="es-ES_tradnl"/>
+                </w:rPr>
+              </m:ctrlPr>
+            </m:fPr>
+            <m:num>
+              <m:r>
+                <w:rPr>
+                  <w:rFonts w:ascii="Cambria Math" w:hAnsi="Cambria Math" w:cs="Times New Roman"/>
+                  <w:sz w:val="24"/>
+                  <w:szCs w:val="24"/>
+                  <w:lang w:val="es-ES_tradnl"/>
+                </w:rPr>
+                <m:t>α+2</m:t>
+              </m:r>
+            </m:num>
+            <m:den>
+              <m:r>
+                <w:rPr>
+                  <w:rFonts w:ascii="Cambria Math" w:hAnsi="Cambria Math" w:cs="Times New Roman"/>
+                  <w:sz w:val="24"/>
+                  <w:szCs w:val="24"/>
+                  <w:lang w:val="es-ES_tradnl"/>
+                </w:rPr>
+                <m:t>2π</m:t>
+              </m:r>
+            </m:den>
+          </m:f>
+          <m:sSup>
+            <m:sSupPr>
+              <m:ctrlPr>
+                <w:rPr>
+                  <w:rFonts w:ascii="Cambria Math" w:hAnsi="Cambria Math" w:cs="Times New Roman"/>
+                  <w:i/>
+                  <w:sz w:val="24"/>
+                  <w:szCs w:val="24"/>
+                  <w:lang w:val="es-ES_tradnl"/>
+                </w:rPr>
+              </m:ctrlPr>
+            </m:sSupPr>
+            <m:e>
+              <m:d>
+                <m:dPr>
+                  <m:begChr m:val="|"/>
+                  <m:endChr m:val="|"/>
+                  <m:ctrlPr>
+                    <w:rPr>
+                      <w:rFonts w:ascii="Cambria Math" w:hAnsi="Cambria Math" w:cs="Times New Roman"/>
+                      <w:i/>
+                      <w:sz w:val="24"/>
+                      <w:szCs w:val="24"/>
+                      <w:lang w:val="es-ES_tradnl"/>
+                    </w:rPr>
+                  </m:ctrlPr>
+                </m:dPr>
+                <m:e>
+                  <m:r>
+                    <w:rPr>
+                      <w:rFonts w:ascii="Cambria Math" w:hAnsi="Cambria Math" w:cs="Times New Roman"/>
+                      <w:sz w:val="24"/>
+                      <w:szCs w:val="24"/>
+                      <w:lang w:val="es-ES_tradnl"/>
+                    </w:rPr>
+                    <m:t>ωo∙ωr</m:t>
+                  </m:r>
+                </m:e>
+              </m:d>
+            </m:e>
+            <m:sup>
+              <m:r>
+                <w:rPr>
+                  <w:rFonts w:ascii="Cambria Math" w:hAnsi="Cambria Math" w:cs="Times New Roman"/>
+                  <w:sz w:val="24"/>
+                  <w:szCs w:val="24"/>
+                  <w:lang w:val="es-ES_tradnl"/>
+                </w:rPr>
+                <m:t>α</m:t>
+              </m:r>
+            </m:sup>
+          </m:sSup>
+        </m:oMath>
+      </m:oMathPara>
+    </w:p>
+    <w:p>
+      <w:pPr>
+        <w:rPr>
+          <w:rFonts w:ascii="Times New Roman" w:hAnsi="Times New Roman" w:cs="Times New Roman"/>
+          <w:sz w:val="24"/>
+          <w:szCs w:val="24"/>
+          <w:lang w:val="es-ES_tradnl"/>
+        </w:rPr>
+      </w:pPr>
+      <w:r>
+        <w:rPr>
+          <w:rFonts w:ascii="Times New Roman" w:hAnsi="Times New Roman" w:cs="Times New Roman"/>
+          <w:sz w:val="24"/>
+          <w:szCs w:val="24"/>
+          <w:lang w:val="es-ES_tradnl"/>
+        </w:rPr>
+        <w:t xml:space="preserve">Cuando un cierto rayo principal choca contra una superficie de una esfera de tipo </w:t>
+      </w:r>
+      <w:proofErr w:type="spellStart"/>
+      <w:r>
+        <w:rPr>
+          <w:rFonts w:ascii="Times New Roman" w:hAnsi="Times New Roman" w:cs="Times New Roman"/>
+          <w:sz w:val="24"/>
+          <w:szCs w:val="24"/>
+          <w:lang w:val="es-ES_tradnl"/>
+        </w:rPr>
+        <w:t>Phong</w:t>
+      </w:r>
+      <w:proofErr w:type="spellEnd"/>
+      <w:r>
+        <w:rPr>
+          <w:rFonts w:ascii="Times New Roman" w:hAnsi="Times New Roman" w:cs="Times New Roman"/>
+          <w:sz w:val="24"/>
+          <w:szCs w:val="24"/>
+          <w:lang w:val="es-ES_tradnl"/>
+        </w:rPr>
+        <w:t xml:space="preserve">, se comienza a modelar la luz mediante la función indicada. En nuestro caso, es necesario decir que la componente difusa </w:t>
+      </w:r>
+      <w:r>
+        <w:rPr>
+          <w:rFonts w:ascii="Times New Roman" w:hAnsi="Times New Roman" w:cs="Times New Roman"/>
+          <w:sz w:val="24"/>
+          <w:szCs w:val="24"/>
+          <w:lang w:val="es-ES_tradnl"/>
+        </w:rPr>
+        <w:t>se ha modelado mediante tres valores R</w:t>
+      </w:r>
+      <w:proofErr w:type="gramStart"/>
+      <w:r>
+        <w:rPr>
+          <w:rFonts w:ascii="Times New Roman" w:hAnsi="Times New Roman" w:cs="Times New Roman"/>
+          <w:sz w:val="24"/>
+          <w:szCs w:val="24"/>
+          <w:lang w:val="es-ES_tradnl"/>
+        </w:rPr>
+        <w:t>,G</w:t>
+      </w:r>
+      <w:proofErr w:type="gramEnd"/>
+      <w:r>
+        <w:rPr>
+          <w:rFonts w:ascii="Times New Roman" w:hAnsi="Times New Roman" w:cs="Times New Roman"/>
+          <w:sz w:val="24"/>
+          <w:szCs w:val="24"/>
+          <w:lang w:val="es-ES_tradnl"/>
+        </w:rPr>
+        <w:t xml:space="preserve"> y B</w:t>
+      </w:r>
+      <w:r>
+        <w:rPr>
+          <w:rFonts w:ascii="Times New Roman" w:hAnsi="Times New Roman" w:cs="Times New Roman"/>
+          <w:sz w:val="24"/>
+          <w:szCs w:val="24"/>
+          <w:lang w:val="es-ES_tradnl"/>
+        </w:rPr>
+        <w:t>,</w:t>
+      </w:r>
+      <w:r>
+        <w:rPr>
+          <w:rFonts w:ascii="Times New Roman" w:hAnsi="Times New Roman" w:cs="Times New Roman"/>
+          <w:sz w:val="24"/>
+          <w:szCs w:val="24"/>
+          <w:lang w:val="es-ES_tradnl"/>
+        </w:rPr>
+        <w:t xml:space="preserve"> que son los colores que se escribirán en el fichero, mientras que el coeficiente especular es tan solo un valor</w:t>
+      </w:r>
+      <w:r>
+        <w:rPr>
+          <w:rFonts w:ascii="Times New Roman" w:hAnsi="Times New Roman" w:cs="Times New Roman"/>
+          <w:sz w:val="24"/>
+          <w:szCs w:val="24"/>
+          <w:lang w:val="es-ES_tradnl"/>
+        </w:rPr>
+        <w:t>, igual que el coeficiente alfa</w:t>
+      </w:r>
+      <w:r>
+        <w:rPr>
+          <w:rFonts w:ascii="Times New Roman" w:hAnsi="Times New Roman" w:cs="Times New Roman"/>
+          <w:sz w:val="24"/>
+          <w:szCs w:val="24"/>
+          <w:lang w:val="es-ES_tradnl"/>
+        </w:rPr>
+        <w:t>.</w:t>
+      </w:r>
+    </w:p>
+    <w:p>
+      <w:pPr>
+        <w:jc w:val="center"/>
+        <w:rPr>
+          <w:rFonts w:ascii="Times New Roman" w:hAnsi="Times New Roman" w:cs="Times New Roman"/>
+          <w:sz w:val="24"/>
+          <w:szCs w:val="24"/>
+          <w:lang w:val="es-ES_tradnl"/>
+        </w:rPr>
+      </w:pPr>
+      <w:r>
+        <w:rPr>
+          <w:noProof/>
+          <w:lang w:eastAsia="es-ES"/>
+        </w:rPr>
+        <w:drawing>
+          <wp:inline distT="0" distB="0" distL="0" distR="0" wp14:anchorId="47E4F640" wp14:editId="35C7C1AE">
+            <wp:extent cx="2343150" cy="1295400"/>
+            <wp:effectExtent l="0" t="0" r="0" b="0"/>
+            <wp:docPr id="3" name="Imagen 3"/>
+            <wp:cNvGraphicFramePr>
+              <a:graphicFrameLocks xmlns:a="http://schemas.openxmlformats.org/drawingml/2006/main" noChangeAspect="1"/>
+            </wp:cNvGraphicFramePr>
+            <a:graphic xmlns:a="http://schemas.openxmlformats.org/drawingml/2006/main">
+              <a:graphicData uri="http://schemas.openxmlformats.org/drawingml/2006/picture">
+                <pic:pic xmlns:pic="http://schemas.openxmlformats.org/drawingml/2006/picture">
+                  <pic:nvPicPr>
+                    <pic:cNvPr id="0" name=""/>
+                    <pic:cNvPicPr/>
+                  </pic:nvPicPr>
+                  <pic:blipFill>
+                    <a:blip r:embed="rId9"/>
+                    <a:stretch>
+                      <a:fillRect/>
+                    </a:stretch>
+                  </pic:blipFill>
+                  <pic:spPr>
+                    <a:xfrm>
+                      <a:off x="0" y="0"/>
+                      <a:ext cx="2343150" cy="1295400"/>
+                    </a:xfrm>
+                    <a:prstGeom prst="rect">
+                      <a:avLst/>
+                    </a:prstGeom>
+                  </pic:spPr>
+                </pic:pic>
+              </a:graphicData>
+            </a:graphic>
+          </wp:inline>
+        </w:drawing>
+      </w:r>
+    </w:p>
+    <w:p>
+      <w:pPr>
+        <w:rPr>
+          <w:rFonts w:ascii="Times New Roman" w:hAnsi="Times New Roman" w:cs="Times New Roman"/>
+          <w:sz w:val="24"/>
+          <w:szCs w:val="24"/>
+          <w:lang w:val="es-ES_tradnl"/>
+        </w:rPr>
+      </w:pPr>
+      <w:r>
+        <w:rPr>
+          <w:rFonts w:ascii="Times New Roman" w:hAnsi="Times New Roman" w:cs="Times New Roman"/>
+          <w:sz w:val="24"/>
+          <w:szCs w:val="24"/>
+          <w:lang w:val="es-ES_tradnl"/>
+        </w:rPr>
+        <w:t>Se calcula la parte difusa mediante la división del color que se le ha dado la esfera por pi, sumándole finalmente la parte especular. Dicha parte especular de la función viene marcada por el coeficiente especular, el coeficiente alfa y el ángulo de incidencia de la luz</w:t>
+      </w:r>
+      <w:r>
+        <w:rPr>
+          <w:rFonts w:ascii="Times New Roman" w:hAnsi="Times New Roman" w:cs="Times New Roman"/>
+          <w:sz w:val="24"/>
+          <w:szCs w:val="24"/>
+          <w:lang w:val="es-ES_tradnl"/>
+        </w:rPr>
+        <w:t xml:space="preserve"> respecto a la cámara</w:t>
+      </w:r>
+      <w:r>
+        <w:rPr>
+          <w:rFonts w:ascii="Times New Roman" w:hAnsi="Times New Roman" w:cs="Times New Roman"/>
+          <w:sz w:val="24"/>
+          <w:szCs w:val="24"/>
+          <w:lang w:val="es-ES_tradnl"/>
+        </w:rPr>
+        <w:t>.</w:t>
+      </w:r>
+      <w:r>
+        <w:rPr>
+          <w:rFonts w:ascii="Times New Roman" w:hAnsi="Times New Roman" w:cs="Times New Roman"/>
+          <w:sz w:val="24"/>
+          <w:szCs w:val="24"/>
+          <w:lang w:val="es-ES_tradnl"/>
+        </w:rPr>
+        <w:t xml:space="preserve"> El vector </w:t>
+      </w:r>
+      <w:proofErr w:type="spellStart"/>
+      <w:r>
+        <w:rPr>
+          <w:rFonts w:ascii="Times New Roman" w:hAnsi="Times New Roman" w:cs="Times New Roman"/>
+          <w:sz w:val="24"/>
+          <w:szCs w:val="24"/>
+          <w:lang w:val="es-ES_tradnl"/>
+        </w:rPr>
+        <w:t>ω</w:t>
+      </w:r>
+      <w:r>
+        <w:rPr>
+          <w:rFonts w:ascii="Times New Roman" w:hAnsi="Times New Roman" w:cs="Times New Roman"/>
+          <w:sz w:val="24"/>
+          <w:szCs w:val="24"/>
+          <w:vertAlign w:val="subscript"/>
+          <w:lang w:val="es-ES_tradnl"/>
+        </w:rPr>
+        <w:t>i</w:t>
+      </w:r>
+      <w:proofErr w:type="spellEnd"/>
+      <w:r>
+        <w:rPr>
+          <w:rFonts w:ascii="Times New Roman" w:hAnsi="Times New Roman" w:cs="Times New Roman"/>
+          <w:sz w:val="24"/>
+          <w:szCs w:val="24"/>
+          <w:vertAlign w:val="subscript"/>
+          <w:lang w:val="es-ES_tradnl"/>
+        </w:rPr>
+        <w:t xml:space="preserve"> </w:t>
+      </w:r>
+      <w:r>
+        <w:rPr>
+          <w:rFonts w:ascii="Times New Roman" w:hAnsi="Times New Roman" w:cs="Times New Roman"/>
+          <w:sz w:val="24"/>
+          <w:szCs w:val="24"/>
+          <w:lang w:val="es-ES_tradnl"/>
+        </w:rPr>
+        <w:t xml:space="preserve"> es aquel que tiene la dirección hacia la fuente de luz; es decir, la dirección del rayo de sombra; </w:t>
+      </w:r>
+      <w:proofErr w:type="spellStart"/>
+      <w:r>
+        <w:rPr>
+          <w:rFonts w:ascii="Times New Roman" w:hAnsi="Times New Roman" w:cs="Times New Roman"/>
+          <w:sz w:val="24"/>
+          <w:szCs w:val="24"/>
+          <w:lang w:val="es-ES_tradnl"/>
+        </w:rPr>
+        <w:t>ω</w:t>
+      </w:r>
+      <w:r>
+        <w:rPr>
+          <w:rFonts w:ascii="Times New Roman" w:hAnsi="Times New Roman" w:cs="Times New Roman"/>
+          <w:sz w:val="24"/>
+          <w:szCs w:val="24"/>
+          <w:vertAlign w:val="subscript"/>
+          <w:lang w:val="es-ES_tradnl"/>
+        </w:rPr>
+        <w:t>r</w:t>
+      </w:r>
+      <w:proofErr w:type="spellEnd"/>
+      <w:r>
+        <w:rPr>
+          <w:rFonts w:ascii="Times New Roman" w:hAnsi="Times New Roman" w:cs="Times New Roman"/>
+          <w:sz w:val="24"/>
+          <w:szCs w:val="24"/>
+          <w:lang w:val="es-ES_tradnl"/>
+        </w:rPr>
+        <w:t xml:space="preserve"> es la dirección de la luz captada por la cámara.</w:t>
+      </w:r>
+    </w:p>
+    <w:p>
+      <w:pPr>
+        <w:rPr>
+          <w:rFonts w:ascii="Times New Roman" w:hAnsi="Times New Roman" w:cs="Times New Roman"/>
+          <w:sz w:val="24"/>
+          <w:szCs w:val="24"/>
+          <w:lang w:val="es-ES_tradnl"/>
+        </w:rPr>
+      </w:pPr>
+      <w:r>
+        <w:rPr>
+          <w:rFonts w:ascii="Times New Roman" w:hAnsi="Times New Roman" w:cs="Times New Roman"/>
+          <w:sz w:val="24"/>
+          <w:szCs w:val="24"/>
+          <w:lang w:val="es-ES_tradnl"/>
+        </w:rPr>
+        <w:t xml:space="preserve">El vector </w:t>
+      </w:r>
+      <w:proofErr w:type="spellStart"/>
+      <w:r>
+        <w:rPr>
+          <w:rFonts w:ascii="Times New Roman" w:hAnsi="Times New Roman" w:cs="Times New Roman"/>
+          <w:sz w:val="24"/>
+          <w:szCs w:val="24"/>
+          <w:lang w:val="es-ES_tradnl"/>
+        </w:rPr>
+        <w:t>ω</w:t>
+      </w:r>
+      <w:r>
+        <w:rPr>
+          <w:rFonts w:ascii="Times New Roman" w:hAnsi="Times New Roman" w:cs="Times New Roman"/>
+          <w:sz w:val="24"/>
+          <w:szCs w:val="24"/>
+          <w:vertAlign w:val="subscript"/>
+          <w:lang w:val="es-ES_tradnl"/>
+        </w:rPr>
+        <w:t>i</w:t>
+      </w:r>
+      <w:proofErr w:type="spellEnd"/>
+      <w:r>
+        <w:rPr>
+          <w:rFonts w:ascii="Times New Roman" w:hAnsi="Times New Roman" w:cs="Times New Roman"/>
+          <w:sz w:val="24"/>
+          <w:szCs w:val="24"/>
+          <w:lang w:val="es-ES_tradnl"/>
+        </w:rPr>
+        <w:t xml:space="preserve"> se obtiene mediante la dirección del rayo de sombra lanzado con anterioridad, pero el vector </w:t>
+      </w:r>
+      <w:proofErr w:type="spellStart"/>
+      <w:r>
+        <w:rPr>
+          <w:rFonts w:ascii="Times New Roman" w:hAnsi="Times New Roman" w:cs="Times New Roman"/>
+          <w:sz w:val="24"/>
+          <w:szCs w:val="24"/>
+          <w:lang w:val="es-ES_tradnl"/>
+        </w:rPr>
+        <w:t>ω</w:t>
+      </w:r>
+      <w:r>
+        <w:rPr>
+          <w:rFonts w:ascii="Times New Roman" w:hAnsi="Times New Roman" w:cs="Times New Roman"/>
+          <w:sz w:val="24"/>
+          <w:szCs w:val="24"/>
+          <w:vertAlign w:val="subscript"/>
+          <w:lang w:val="es-ES_tradnl"/>
+        </w:rPr>
+        <w:t>r</w:t>
+      </w:r>
+      <w:proofErr w:type="spellEnd"/>
+      <w:r>
+        <w:rPr>
+          <w:rFonts w:ascii="Times New Roman" w:hAnsi="Times New Roman" w:cs="Times New Roman"/>
+          <w:sz w:val="24"/>
+          <w:szCs w:val="24"/>
+          <w:lang w:val="es-ES_tradnl"/>
+        </w:rPr>
+        <w:t xml:space="preserve"> es necesario c</w:t>
+      </w:r>
+      <w:r>
+        <w:rPr>
+          <w:rFonts w:ascii="Times New Roman" w:hAnsi="Times New Roman" w:cs="Times New Roman"/>
+          <w:sz w:val="24"/>
+          <w:szCs w:val="24"/>
+          <w:lang w:val="es-ES_tradnl"/>
+        </w:rPr>
+        <w:t>alcularlo. Para obtenerlo, se utiliza</w:t>
+      </w:r>
+      <w:r>
+        <w:rPr>
+          <w:rFonts w:ascii="Times New Roman" w:hAnsi="Times New Roman" w:cs="Times New Roman"/>
+          <w:sz w:val="24"/>
+          <w:szCs w:val="24"/>
+          <w:lang w:val="es-ES_tradnl"/>
+        </w:rPr>
+        <w:t xml:space="preserve"> el vector normal al punto que tambié</w:t>
+      </w:r>
+      <w:r>
+        <w:rPr>
+          <w:rFonts w:ascii="Times New Roman" w:hAnsi="Times New Roman" w:cs="Times New Roman"/>
+          <w:sz w:val="24"/>
+          <w:szCs w:val="24"/>
+          <w:lang w:val="es-ES_tradnl"/>
+        </w:rPr>
+        <w:t>n ha</w:t>
+      </w:r>
+      <w:r>
+        <w:rPr>
+          <w:rFonts w:ascii="Times New Roman" w:hAnsi="Times New Roman" w:cs="Times New Roman"/>
+          <w:sz w:val="24"/>
+          <w:szCs w:val="24"/>
+          <w:lang w:val="es-ES_tradnl"/>
+        </w:rPr>
+        <w:t xml:space="preserve"> sido ya calculado y la siguiente fórmula:</w:t>
+      </w:r>
+    </w:p>
+    <w:p>
+      <w:pPr>
+        <w:rPr>
+          <w:rFonts w:ascii="Times New Roman" w:eastAsiaTheme="minorEastAsia" w:hAnsi="Times New Roman" w:cs="Times New Roman"/>
+          <w:sz w:val="24"/>
+          <w:szCs w:val="24"/>
+          <w:lang w:val="es-ES_tradnl"/>
+        </w:rPr>
+      </w:pPr>
+      <m:oMathPara>
+        <m:oMath>
+          <m:r>
+            <w:rPr>
+              <w:rFonts w:ascii="Cambria Math" w:hAnsi="Cambria Math" w:cs="Times New Roman"/>
+              <w:sz w:val="24"/>
+              <w:szCs w:val="24"/>
+              <w:lang w:val="es-ES_tradnl"/>
+            </w:rPr>
+            <m:t>ωr= ωi-2(ωi-n</m:t>
+          </m:r>
+          <m:d>
+            <m:dPr>
+              <m:ctrlPr>
+                <w:rPr>
+                  <w:rFonts w:ascii="Cambria Math" w:hAnsi="Cambria Math" w:cs="Times New Roman"/>
+                  <w:i/>
+                  <w:sz w:val="24"/>
+                  <w:szCs w:val="24"/>
+                  <w:lang w:val="es-ES_tradnl"/>
+                </w:rPr>
+              </m:ctrlPr>
+            </m:dPr>
+            <m:e>
+              <m:r>
+                <w:rPr>
+                  <w:rFonts w:ascii="Cambria Math" w:hAnsi="Cambria Math" w:cs="Times New Roman"/>
+                  <w:sz w:val="24"/>
+                  <w:szCs w:val="24"/>
+                  <w:lang w:val="es-ES_tradnl"/>
+                </w:rPr>
+                <m:t>ωi∙n</m:t>
+              </m:r>
+            </m:e>
+          </m:d>
+          <m:r>
+            <w:rPr>
+              <w:rFonts w:ascii="Cambria Math" w:hAnsi="Cambria Math" w:cs="Times New Roman"/>
+              <w:sz w:val="24"/>
+              <w:szCs w:val="24"/>
+              <w:lang w:val="es-ES_tradnl"/>
+            </w:rPr>
+            <m:t>)</m:t>
+          </m:r>
+        </m:oMath>
+      </m:oMathPara>
+    </w:p>
+    <w:p>
+      <w:pPr>
+        <w:rPr>
+          <w:rFonts w:ascii="Times New Roman" w:hAnsi="Times New Roman" w:cs="Times New Roman"/>
+          <w:sz w:val="24"/>
+          <w:szCs w:val="24"/>
+          <w:lang w:val="es-ES_tradnl"/>
+        </w:rPr>
+      </w:pPr>
+      <w:r>
+        <w:rPr>
+          <w:rFonts w:ascii="Times New Roman" w:hAnsi="Times New Roman" w:cs="Times New Roman"/>
+          <w:sz w:val="24"/>
+          <w:szCs w:val="24"/>
+          <w:lang w:val="es-ES_tradnl"/>
+        </w:rPr>
+        <w:lastRenderedPageBreak/>
+        <w:t xml:space="preserve">Teniendo ya las dos componentes, tan sólo queda juntarlas para obtener imágenes de esferas de tipo </w:t>
+      </w:r>
+      <w:proofErr w:type="spellStart"/>
+      <w:r>
+        <w:rPr>
+          <w:rFonts w:ascii="Times New Roman" w:hAnsi="Times New Roman" w:cs="Times New Roman"/>
+          <w:sz w:val="24"/>
+          <w:szCs w:val="24"/>
+          <w:lang w:val="es-ES_tradnl"/>
+        </w:rPr>
+        <w:t>Phong</w:t>
+      </w:r>
+      <w:proofErr w:type="spellEnd"/>
+      <w:r>
+        <w:rPr>
+          <w:rFonts w:ascii="Times New Roman" w:hAnsi="Times New Roman" w:cs="Times New Roman"/>
+          <w:sz w:val="24"/>
+          <w:szCs w:val="24"/>
+          <w:lang w:val="es-ES_tradnl"/>
+        </w:rPr>
+        <w:t xml:space="preserve"> como las mostradas en la figura 1.</w:t>
+      </w:r>
+    </w:p>
+    <w:p>
+      <w:pPr>
+        <w:rPr>
+          <w:rFonts w:ascii="Times New Roman" w:hAnsi="Times New Roman" w:cs="Times New Roman"/>
+          <w:sz w:val="24"/>
+          <w:szCs w:val="24"/>
+          <w:lang w:val="es-ES_tradnl"/>
+        </w:rPr>
+      </w:pPr>
+      <w:r>
+        <w:rPr>
+          <w:rFonts w:ascii="Times New Roman" w:hAnsi="Times New Roman" w:cs="Times New Roman"/>
+          <w:sz w:val="24"/>
+          <w:szCs w:val="24"/>
+          <w:lang w:val="es-ES_tradnl"/>
+        </w:rPr>
+        <w:t xml:space="preserve">// Figura 1 con esferas de tipo </w:t>
+      </w:r>
+      <w:proofErr w:type="spellStart"/>
+      <w:r>
+        <w:rPr>
+          <w:rFonts w:ascii="Times New Roman" w:hAnsi="Times New Roman" w:cs="Times New Roman"/>
+          <w:sz w:val="24"/>
+          <w:szCs w:val="24"/>
+          <w:lang w:val="es-ES_tradnl"/>
+        </w:rPr>
+        <w:t>Phong</w:t>
+      </w:r>
+      <w:proofErr w:type="spellEnd"/>
+      <w:r>
+        <w:rPr>
+          <w:rFonts w:ascii="Times New Roman" w:hAnsi="Times New Roman" w:cs="Times New Roman"/>
+          <w:sz w:val="24"/>
+          <w:szCs w:val="24"/>
+          <w:lang w:val="es-ES_tradnl"/>
+        </w:rPr>
+        <w:t xml:space="preserve"> cambiando coeficientes.</w:t>
+      </w:r>
+    </w:p>
+    <w:p>
+      <w:pPr>
+        <w:rPr>
+          <w:rFonts w:ascii="Times New Roman" w:hAnsi="Times New Roman" w:cs="Times New Roman"/>
+          <w:b/>
+          <w:sz w:val="24"/>
+          <w:szCs w:val="24"/>
+          <w:lang w:val="es-ES_tradnl"/>
+        </w:rPr>
+      </w:pPr>
+      <w:r>
+        <w:rPr>
+          <w:rFonts w:ascii="Times New Roman" w:hAnsi="Times New Roman" w:cs="Times New Roman"/>
+          <w:b/>
+          <w:sz w:val="24"/>
+          <w:szCs w:val="24"/>
+          <w:lang w:val="es-ES_tradnl"/>
+        </w:rPr>
+        <w:t>ESFERA LAMBERTIANA</w:t>
+      </w:r>
+    </w:p>
+    <w:p>
+      <w:pPr>
+        <w:rPr>
+          <w:rFonts w:ascii="Times New Roman" w:hAnsi="Times New Roman" w:cs="Times New Roman"/>
+          <w:sz w:val="24"/>
+          <w:szCs w:val="24"/>
+          <w:lang w:val="es-ES_tradnl"/>
+        </w:rPr>
+      </w:pPr>
+      <w:r>
+        <w:rPr>
+          <w:rFonts w:ascii="Times New Roman" w:hAnsi="Times New Roman" w:cs="Times New Roman"/>
+          <w:sz w:val="24"/>
+          <w:szCs w:val="24"/>
+          <w:lang w:val="es-ES_tradnl"/>
+        </w:rPr>
+        <w:t>Una esfera de tipo “</w:t>
+      </w:r>
+      <w:proofErr w:type="spellStart"/>
+      <w:r>
+        <w:rPr>
+          <w:rFonts w:ascii="Times New Roman" w:hAnsi="Times New Roman" w:cs="Times New Roman"/>
+          <w:sz w:val="24"/>
+          <w:szCs w:val="24"/>
+          <w:lang w:val="es-ES_tradnl"/>
+        </w:rPr>
+        <w:t>lambertiana</w:t>
+      </w:r>
+      <w:proofErr w:type="spellEnd"/>
+      <w:r>
+        <w:rPr>
+          <w:rFonts w:ascii="Times New Roman" w:hAnsi="Times New Roman" w:cs="Times New Roman"/>
+          <w:sz w:val="24"/>
+          <w:szCs w:val="24"/>
+          <w:lang w:val="es-ES_tradnl"/>
+        </w:rPr>
+        <w:t>” es prácticamente igual que una “</w:t>
+      </w:r>
+      <w:proofErr w:type="spellStart"/>
+      <w:r>
+        <w:rPr>
+          <w:rFonts w:ascii="Times New Roman" w:hAnsi="Times New Roman" w:cs="Times New Roman"/>
+          <w:sz w:val="24"/>
+          <w:szCs w:val="24"/>
+          <w:lang w:val="es-ES_tradnl"/>
+        </w:rPr>
+        <w:t>phong</w:t>
+      </w:r>
+      <w:proofErr w:type="spellEnd"/>
+      <w:r>
+        <w:rPr>
+          <w:rFonts w:ascii="Times New Roman" w:hAnsi="Times New Roman" w:cs="Times New Roman"/>
+          <w:sz w:val="24"/>
+          <w:szCs w:val="24"/>
+          <w:lang w:val="es-ES_tradnl"/>
+        </w:rPr>
+        <w:t xml:space="preserve">” salvo totalmente difusa; es decir, eliminando el coeficiente especular. Para modelarla, tan sólo hay que aplicarle la BRDF de </w:t>
+      </w:r>
+      <w:proofErr w:type="spellStart"/>
+      <w:r>
+        <w:rPr>
+          <w:rFonts w:ascii="Times New Roman" w:hAnsi="Times New Roman" w:cs="Times New Roman"/>
+          <w:sz w:val="24"/>
+          <w:szCs w:val="24"/>
+          <w:lang w:val="es-ES_tradnl"/>
+        </w:rPr>
+        <w:t>Phong</w:t>
+      </w:r>
+      <w:proofErr w:type="spellEnd"/>
+      <w:r>
+        <w:rPr>
+          <w:rFonts w:ascii="Times New Roman" w:hAnsi="Times New Roman" w:cs="Times New Roman"/>
+          <w:sz w:val="24"/>
+          <w:szCs w:val="24"/>
+          <w:lang w:val="es-ES_tradnl"/>
+        </w:rPr>
+        <w:t xml:space="preserve"> haciendo que el elemento especular o </w:t>
+      </w:r>
+      <w:proofErr w:type="spellStart"/>
+      <w:r>
+        <w:rPr>
+          <w:rFonts w:ascii="Times New Roman" w:hAnsi="Times New Roman" w:cs="Times New Roman"/>
+          <w:sz w:val="24"/>
+          <w:szCs w:val="24"/>
+          <w:lang w:val="es-ES_tradnl"/>
+        </w:rPr>
+        <w:t>k</w:t>
+      </w:r>
+      <w:r>
+        <w:rPr>
+          <w:rFonts w:ascii="Times New Roman" w:hAnsi="Times New Roman" w:cs="Times New Roman"/>
+          <w:sz w:val="24"/>
+          <w:szCs w:val="24"/>
+          <w:vertAlign w:val="subscript"/>
+          <w:lang w:val="es-ES_tradnl"/>
+        </w:rPr>
+        <w:t>s</w:t>
+      </w:r>
+      <w:proofErr w:type="spellEnd"/>
+      <w:r>
+        <w:rPr>
+          <w:rFonts w:ascii="Times New Roman" w:hAnsi="Times New Roman" w:cs="Times New Roman"/>
+          <w:sz w:val="24"/>
+          <w:szCs w:val="24"/>
+          <w:lang w:val="es-ES_tradnl"/>
+        </w:rPr>
+        <w:t xml:space="preserve"> sea igual a 0. Con eso conseguimos que esa parte de la BRDF sea igual a 0 y solo se aplique el modelado de la parte difusa con su correspondiente color.</w:t>
+      </w:r>
+    </w:p>
+    <w:p>
+      <w:pPr>
+        <w:rPr>
+          <w:rFonts w:ascii="Times New Roman" w:hAnsi="Times New Roman" w:cs="Times New Roman"/>
+          <w:b/>
+          <w:sz w:val="24"/>
+          <w:szCs w:val="24"/>
+          <w:lang w:val="es-ES_tradnl"/>
+        </w:rPr>
+      </w:pPr>
+      <w:r>
+        <w:rPr>
+          <w:rFonts w:ascii="Times New Roman" w:hAnsi="Times New Roman" w:cs="Times New Roman"/>
+          <w:b/>
+          <w:sz w:val="24"/>
+          <w:szCs w:val="24"/>
+          <w:lang w:val="es-ES_tradnl"/>
+        </w:rPr>
+        <w:t>ESFERA ESPEJO</w:t>
+      </w:r>
+    </w:p>
+    <w:p>
+      <w:pPr>
+        <w:rPr>
+          <w:rFonts w:ascii="Times New Roman" w:hAnsi="Times New Roman" w:cs="Times New Roman"/>
+          <w:sz w:val="24"/>
+          <w:szCs w:val="24"/>
+          <w:lang w:val="es-ES_tradnl"/>
+        </w:rPr>
+      </w:pPr>
+      <w:r>
+        <w:rPr>
+          <w:rFonts w:ascii="Times New Roman" w:hAnsi="Times New Roman" w:cs="Times New Roman"/>
+          <w:sz w:val="24"/>
+          <w:szCs w:val="24"/>
+          <w:lang w:val="es-ES_tradnl"/>
+        </w:rPr>
+        <w:t>Otro tipo de esfera implementado es la llamada espejo. Esta esfera, al chocar la luz contra su superficie, realiza una reflexión especular perfecta. Explicándolo con detalle, se basa en la ley de la reflexión para modelar la salida de la luz al chocar contra su superficie, permitiendo ver reflejos de otras geometrías en la escena.</w:t>
+      </w:r>
+    </w:p>
+    <w:p>
+      <w:pPr>
+        <w:jc w:val="center"/>
+        <w:rPr>
+          <w:rFonts w:ascii="Times New Roman" w:hAnsi="Times New Roman" w:cs="Times New Roman"/>
+          <w:sz w:val="24"/>
+          <w:szCs w:val="24"/>
+          <w:lang w:val="es-ES_tradnl"/>
+        </w:rPr>
+      </w:pPr>
+      <w:r>
+        <w:rPr>
+          <w:noProof/>
+          <w:lang w:eastAsia="es-ES"/>
+        </w:rPr>
+        <w:drawing>
+          <wp:inline distT="0" distB="0" distL="0" distR="0">
+            <wp:extent cx="2324100" cy="1971675"/>
+            <wp:effectExtent l="0" t="0" r="0" b="9525"/>
+            <wp:docPr id="5" name="Imagen 5" descr="Resultado de imagen de ley de reflexion"/>
+            <wp:cNvGraphicFramePr>
+              <a:graphicFrameLocks xmlns:a="http://schemas.openxmlformats.org/drawingml/2006/main" noChangeAspect="1"/>
+            </wp:cNvGraphicFramePr>
+            <a:graphic xmlns:a="http://schemas.openxmlformats.org/drawingml/2006/main">
+              <a:graphicData uri="http://schemas.openxmlformats.org/drawingml/2006/picture">
+                <pic:pic xmlns:pic="http://schemas.openxmlformats.org/drawingml/2006/picture">
+                  <pic:nvPicPr>
+                    <pic:cNvPr id="0" name="Picture 1" descr="Resultado de imagen de ley de reflexion"/>
+                    <pic:cNvPicPr>
+                      <a:picLocks noChangeAspect="1" noChangeArrowheads="1"/>
+                    </pic:cNvPicPr>
+                  </pic:nvPicPr>
+                  <pic:blipFill>
+                    <a:blip r:embed="rId10">
+                      <a:extLst>
+                        <a:ext uri="{28A0092B-C50C-407E-A947-70E740481C1C}">
+                          <a14:useLocalDpi xmlns:a14="http://schemas.microsoft.com/office/drawing/2010/main" val="0"/>
+                        </a:ext>
+                      </a:extLst>
+                    </a:blip>
+                    <a:srcRect/>
+                    <a:stretch>
+                      <a:fillRect/>
+                    </a:stretch>
+                  </pic:blipFill>
+                  <pic:spPr bwMode="auto">
+                    <a:xfrm>
+                      <a:off x="0" y="0"/>
+                      <a:ext cx="2324100" cy="1971675"/>
+                    </a:xfrm>
+                    <a:prstGeom prst="rect">
+                      <a:avLst/>
+                    </a:prstGeom>
+                    <a:noFill/>
+                    <a:ln>
+                      <a:noFill/>
+                    </a:ln>
+                  </pic:spPr>
+                </pic:pic>
+              </a:graphicData>
+            </a:graphic>
+          </wp:inline>
+        </w:drawing>
       </w:r>
     </w:p>
     <w:p>
@@ -1617,42 +4126,343 @@
       </w:pPr>
       <w:r>
         <w:rPr>
-          <w:rFonts w:ascii="Times New Roman" w:hAnsi="Times New Roman" w:cs="Times New Roman"/>
-          <w:sz w:val="24"/>
-          <w:szCs w:val="24"/>
-          <w:lang w:val="es-ES_tradnl"/>
-        </w:rPr>
-        <w:t>A la hora de analizar la solución o soluciones de la ecuación de segundo grado había que tener un fact</w:t>
-      </w:r>
-      <w:r>
-        <w:rPr>
-          <w:rFonts w:ascii="Times New Roman" w:hAnsi="Times New Roman" w:cs="Times New Roman"/>
-          <w:sz w:val="24"/>
-          <w:szCs w:val="24"/>
-          <w:lang w:val="es-ES_tradnl"/>
-        </w:rPr>
-        <w:t>or en cuenta. En caso de que el resultado fuera negativo, habría que ignorar dicha geometría, ya que significaría que la esfera está situada detrás de la cámara y no saldría en la escena. Si la solución es positiva, la esfera está delante de la cámara, por lo que se ha obtenido una geometría candidata a aparecer en la escena.</w:t>
-      </w:r>
-    </w:p>
-    <w:p>
-      <w:pPr>
-        <w:jc w:val="both"/>
-        <w:rPr>
-          <w:rFonts w:ascii="Times New Roman" w:hAnsi="Times New Roman" w:cs="Times New Roman"/>
-          <w:sz w:val="24"/>
-          <w:szCs w:val="24"/>
-          <w:lang w:val="es-ES_tradnl"/>
-        </w:rPr>
-      </w:pPr>
-      <w:r>
-        <w:rPr>
-          <w:rFonts w:ascii="Times New Roman" w:hAnsi="Times New Roman" w:cs="Times New Roman"/>
-          <w:sz w:val="24"/>
-          <w:szCs w:val="24"/>
-          <w:lang w:val="es-ES_tradnl"/>
-        </w:rPr>
-        <w:t>Una vez explicado lo que significa la solución obtenida para el sistema de ecuaciones, el siguiente paso es como saber cuál es la esfera más cercana para un cierto rayo. Para obtenerla el único procedimiento posible es recorrer todas las posibles esferas que han sido introducidas, e ir calculando la distancia de intersección para cada una de ellas. Si se obtiene una esfera se guarda, y si no se obtiene ninguna para el rayo, se sabe que el color que va a tener ese píxel es el mismo que el fijado para el fondo (negro).</w:t>
-      </w:r>
+          <w:noProof/>
+          <w:lang w:eastAsia="es-ES"/>
+        </w:rPr>
+        <w:drawing>
+          <wp:anchor distT="0" distB="0" distL="114300" distR="114300" simplePos="0" relativeHeight="251676672" behindDoc="0" locked="0" layoutInCell="1" allowOverlap="1" wp14:anchorId="32E8892D" wp14:editId="1DE35612">
+            <wp:simplePos x="0" y="0"/>
+            <wp:positionH relativeFrom="margin">
+              <wp:posOffset>3934460</wp:posOffset>
+            </wp:positionH>
+            <wp:positionV relativeFrom="margin">
+              <wp:posOffset>5977890</wp:posOffset>
+            </wp:positionV>
+            <wp:extent cx="1259840" cy="1885950"/>
+            <wp:effectExtent l="0" t="0" r="0" b="0"/>
+            <wp:wrapSquare wrapText="bothSides"/>
+            <wp:docPr id="6" name="Imagen 6" descr="Resultado de imagen de dos espejos en frente"/>
+            <wp:cNvGraphicFramePr>
+              <a:graphicFrameLocks xmlns:a="http://schemas.openxmlformats.org/drawingml/2006/main" noChangeAspect="1"/>
+            </wp:cNvGraphicFramePr>
+            <a:graphic xmlns:a="http://schemas.openxmlformats.org/drawingml/2006/main">
+              <a:graphicData uri="http://schemas.openxmlformats.org/drawingml/2006/picture">
+                <pic:pic xmlns:pic="http://schemas.openxmlformats.org/drawingml/2006/picture">
+                  <pic:nvPicPr>
+                    <pic:cNvPr id="0" name="Picture 3" descr="Resultado de imagen de dos espejos en frente"/>
+                    <pic:cNvPicPr>
+                      <a:picLocks noChangeAspect="1" noChangeArrowheads="1"/>
+                    </pic:cNvPicPr>
+                  </pic:nvPicPr>
+                  <pic:blipFill>
+                    <a:blip r:embed="rId11" cstate="print">
+                      <a:extLst>
+                        <a:ext uri="{28A0092B-C50C-407E-A947-70E740481C1C}">
+                          <a14:useLocalDpi xmlns:a14="http://schemas.microsoft.com/office/drawing/2010/main" val="0"/>
+                        </a:ext>
+                      </a:extLst>
+                    </a:blip>
+                    <a:srcRect/>
+                    <a:stretch>
+                      <a:fillRect/>
+                    </a:stretch>
+                  </pic:blipFill>
+                  <pic:spPr bwMode="auto">
+                    <a:xfrm>
+                      <a:off x="0" y="0"/>
+                      <a:ext cx="1259840" cy="1885950"/>
+                    </a:xfrm>
+                    <a:prstGeom prst="rect">
+                      <a:avLst/>
+                    </a:prstGeom>
+                    <a:noFill/>
+                    <a:ln>
+                      <a:noFill/>
+                    </a:ln>
+                  </pic:spPr>
+                </pic:pic>
+              </a:graphicData>
+            </a:graphic>
+          </wp:anchor>
+        </w:drawing>
+      </w:r>
+      <w:r>
+        <w:rPr>
+          <w:rFonts w:ascii="Times New Roman" w:hAnsi="Times New Roman" w:cs="Times New Roman"/>
+          <w:sz w:val="24"/>
+          <w:szCs w:val="24"/>
+          <w:lang w:val="es-ES_tradnl"/>
+        </w:rPr>
+        <w:t xml:space="preserve">Para que se produzca una reflexión completa de la luz, el ángulo de incidencia y reflexión </w:t>
+      </w:r>
+      <w:r>
+        <w:rPr>
+          <w:rFonts w:ascii="Times New Roman" w:hAnsi="Times New Roman" w:cs="Times New Roman"/>
+          <w:sz w:val="24"/>
+          <w:szCs w:val="24"/>
+          <w:lang w:val="es-ES_tradnl"/>
+        </w:rPr>
+        <w:t>deben ser iguale respecto a la normal; es decir, si llamamos θ</w:t>
+      </w:r>
+      <w:r>
+        <w:rPr>
+          <w:rFonts w:ascii="Times New Roman" w:hAnsi="Times New Roman" w:cs="Times New Roman"/>
+          <w:sz w:val="24"/>
+          <w:szCs w:val="24"/>
+          <w:vertAlign w:val="subscript"/>
+          <w:lang w:val="es-ES_tradnl"/>
+        </w:rPr>
+        <w:t>1</w:t>
+      </w:r>
+      <w:r>
+        <w:rPr>
+          <w:rFonts w:ascii="Times New Roman" w:hAnsi="Times New Roman" w:cs="Times New Roman"/>
+          <w:sz w:val="24"/>
+          <w:szCs w:val="24"/>
+          <w:lang w:val="es-ES_tradnl"/>
+        </w:rPr>
+        <w:t xml:space="preserve"> al ángulo de incidencia, y θ</w:t>
+      </w:r>
+      <w:r>
+        <w:rPr>
+          <w:rFonts w:ascii="Times New Roman" w:hAnsi="Times New Roman" w:cs="Times New Roman"/>
+          <w:sz w:val="24"/>
+          <w:szCs w:val="24"/>
+          <w:vertAlign w:val="subscript"/>
+          <w:lang w:val="es-ES_tradnl"/>
+        </w:rPr>
+        <w:t>2</w:t>
+      </w:r>
+      <w:r>
+        <w:rPr>
+          <w:rFonts w:ascii="Times New Roman" w:hAnsi="Times New Roman" w:cs="Times New Roman"/>
+          <w:sz w:val="24"/>
+          <w:szCs w:val="24"/>
+          <w:lang w:val="es-ES_tradnl"/>
+        </w:rPr>
+        <w:t xml:space="preserve"> al ángulo de reflexión, la reflexión especular perfecta viene marcada por </w:t>
+      </w:r>
+      <w:r>
+        <w:rPr>
+          <w:rFonts w:ascii="Times New Roman" w:hAnsi="Times New Roman" w:cs="Times New Roman"/>
+          <w:sz w:val="24"/>
+          <w:szCs w:val="24"/>
+          <w:lang w:val="es-ES_tradnl"/>
+        </w:rPr>
+        <w:t>θ</w:t>
+      </w:r>
+      <w:r>
+        <w:rPr>
+          <w:rFonts w:ascii="Times New Roman" w:hAnsi="Times New Roman" w:cs="Times New Roman"/>
+          <w:sz w:val="24"/>
+          <w:szCs w:val="24"/>
+          <w:vertAlign w:val="subscript"/>
+          <w:lang w:val="es-ES_tradnl"/>
+        </w:rPr>
+        <w:t>1</w:t>
+      </w:r>
+      <w:r>
+        <w:rPr>
+          <w:rFonts w:ascii="Times New Roman" w:hAnsi="Times New Roman" w:cs="Times New Roman"/>
+          <w:sz w:val="24"/>
+          <w:szCs w:val="24"/>
+          <w:lang w:val="es-ES_tradnl"/>
+        </w:rPr>
+        <w:t xml:space="preserve"> = </w:t>
+      </w:r>
+      <w:r>
+        <w:rPr>
+          <w:rFonts w:ascii="Times New Roman" w:hAnsi="Times New Roman" w:cs="Times New Roman"/>
+          <w:sz w:val="24"/>
+          <w:szCs w:val="24"/>
+          <w:lang w:val="es-ES_tradnl"/>
+        </w:rPr>
+        <w:t>θ</w:t>
+      </w:r>
+      <w:r>
+        <w:rPr>
+          <w:rFonts w:ascii="Times New Roman" w:hAnsi="Times New Roman" w:cs="Times New Roman"/>
+          <w:sz w:val="24"/>
+          <w:szCs w:val="24"/>
+          <w:vertAlign w:val="subscript"/>
+          <w:lang w:val="es-ES_tradnl"/>
+        </w:rPr>
+        <w:t>2</w:t>
+      </w:r>
+      <w:r>
+        <w:rPr>
+          <w:rFonts w:ascii="Times New Roman" w:hAnsi="Times New Roman" w:cs="Times New Roman"/>
+          <w:sz w:val="24"/>
+          <w:szCs w:val="24"/>
+          <w:lang w:val="es-ES_tradnl"/>
+        </w:rPr>
+        <w:t>. In embargo, al tratarse de una reflexión perfecta, hay que tener cuidado ya que se podría dar el caso de que se produjera un bucle infinito, teniendo dos espejos y los rayos reflejados rebotaran uno frente a otro. Para evitarlo, se ha limitado el número de rebotes a 5 como máximo, parando antes si el rayo encontrara cualquier otro tipo de superficie.</w:t>
+      </w:r>
+      <w:r>
+        <w:rPr>
+          <w:noProof/>
+          <w:lang w:eastAsia="es-ES"/>
+        </w:rPr>
+        <w:t xml:space="preserve"> </w:t>
+      </w:r>
+    </w:p>
+    <w:p>
+      <w:pPr>
+        <w:rPr>
+          <w:rFonts w:ascii="Times New Roman" w:hAnsi="Times New Roman" w:cs="Times New Roman"/>
+          <w:sz w:val="24"/>
+          <w:szCs w:val="24"/>
+          <w:lang w:val="es-ES_tradnl"/>
+        </w:rPr>
+      </w:pPr>
+    </w:p>
+    <w:p>
+      <w:pPr>
+        <w:rPr>
+          <w:rFonts w:ascii="Times New Roman" w:hAnsi="Times New Roman" w:cs="Times New Roman"/>
+          <w:sz w:val="24"/>
+          <w:szCs w:val="24"/>
+          <w:lang w:val="es-ES_tradnl"/>
+        </w:rPr>
+      </w:pPr>
+    </w:p>
+    <w:p>
+      <w:pPr>
+        <w:rPr>
+          <w:rFonts w:ascii="Times New Roman" w:hAnsi="Times New Roman" w:cs="Times New Roman"/>
+          <w:sz w:val="24"/>
+          <w:szCs w:val="24"/>
+          <w:lang w:val="es-ES_tradnl"/>
+        </w:rPr>
+      </w:pPr>
+    </w:p>
+    <w:p>
+      <w:pPr>
+        <w:rPr>
+          <w:rFonts w:ascii="Times New Roman" w:hAnsi="Times New Roman" w:cs="Times New Roman"/>
+          <w:sz w:val="24"/>
+          <w:szCs w:val="24"/>
+          <w:lang w:val="es-ES_tradnl"/>
+        </w:rPr>
+      </w:pPr>
+      <w:r>
+        <w:rPr>
+          <w:rFonts w:ascii="Times New Roman" w:hAnsi="Times New Roman" w:cs="Times New Roman"/>
+          <w:sz w:val="24"/>
+          <w:szCs w:val="24"/>
+          <w:lang w:val="es-ES_tradnl"/>
+        </w:rPr>
+        <w:lastRenderedPageBreak/>
+        <w:t>Para implementarlo, se parte calculando el ángulo de incidencia respe</w:t>
+      </w:r>
+      <w:r>
+        <w:rPr>
+          <w:rFonts w:ascii="Times New Roman" w:hAnsi="Times New Roman" w:cs="Times New Roman"/>
+          <w:sz w:val="24"/>
+          <w:szCs w:val="24"/>
+          <w:lang w:val="es-ES_tradnl"/>
+        </w:rPr>
+        <w:t xml:space="preserve">cto a la cámara (rayo </w:t>
+      </w:r>
+      <w:proofErr w:type="spellStart"/>
+      <w:r>
+        <w:rPr>
+          <w:rFonts w:ascii="Times New Roman" w:hAnsi="Times New Roman" w:cs="Times New Roman"/>
+          <w:sz w:val="24"/>
+          <w:szCs w:val="24"/>
+          <w:lang w:val="es-ES_tradnl"/>
+        </w:rPr>
+        <w:t>refrejado</w:t>
+      </w:r>
+      <w:proofErr w:type="spellEnd"/>
+      <w:r>
+        <w:rPr>
+          <w:rFonts w:ascii="Times New Roman" w:hAnsi="Times New Roman" w:cs="Times New Roman"/>
+          <w:sz w:val="24"/>
+          <w:szCs w:val="24"/>
+          <w:lang w:val="es-ES_tradnl"/>
+        </w:rPr>
+        <w:t>) ya que el rayo incidente se desconoce de dónde puede venir (se va hacia la luz en vez desde la luz ya que el camino es bidireccional). El coseno del ángulo se calcula mediante el producto escalar del vector desde la cámara y la normal, ya que el producto escalar de dos vectores da como resultado el coseno del ángulo que forman. Teniendo el coseno del ángulo, y sabiendo que el ángulo de incidencia y reflejado tienen que ser iguales, se calcula la dirección del vector reflejado.</w:t>
+      </w:r>
+    </w:p>
+    <w:p>
+      <w:pPr>
+        <w:rPr>
+          <w:rFonts w:ascii="Times New Roman" w:hAnsi="Times New Roman" w:cs="Times New Roman"/>
+          <w:sz w:val="24"/>
+          <w:szCs w:val="24"/>
+          <w:lang w:val="es-ES_tradnl"/>
+        </w:rPr>
+      </w:pPr>
+      <w:r>
+        <w:rPr>
+          <w:rFonts w:ascii="Times New Roman" w:hAnsi="Times New Roman" w:cs="Times New Roman"/>
+          <w:sz w:val="24"/>
+          <w:szCs w:val="24"/>
+          <w:lang w:val="es-ES_tradnl"/>
+        </w:rPr>
+        <w:t>// Fórmula para el cálculo</w:t>
+      </w:r>
+      <w:bookmarkStart w:id="0" w:name="_GoBack"/>
+      <w:bookmarkEnd w:id="0"/>
+    </w:p>
+    <w:p>
+      <w:pPr>
+        <w:rPr>
+          <w:rFonts w:ascii="Times New Roman" w:hAnsi="Times New Roman" w:cs="Times New Roman"/>
+          <w:sz w:val="24"/>
+          <w:szCs w:val="24"/>
+          <w:lang w:val="es-ES_tradnl"/>
+        </w:rPr>
+      </w:pPr>
+      <w:r>
+        <w:rPr>
+          <w:rFonts w:ascii="Times New Roman" w:hAnsi="Times New Roman" w:cs="Times New Roman"/>
+          <w:sz w:val="24"/>
+          <w:szCs w:val="24"/>
+          <w:lang w:val="es-ES_tradnl"/>
+        </w:rPr>
+        <w:t>Este vector viene dado por el vector de la cámara menos dos veces el coseno por el vector normal, que visto gráficamente en la Figura x se comprende ya que ambos ángulos son iguales. Teniendo ya la dirección del rayo de incidencia, tan sólo queda lanzar ese rayo y comprobar que se encuentra, que será lo que sea reflejado por la esfera espejo hacia la cámara.</w:t>
+      </w:r>
+    </w:p>
+    <w:p>
+      <w:pPr>
+        <w:rPr>
+          <w:rFonts w:ascii="Times New Roman" w:hAnsi="Times New Roman" w:cs="Times New Roman"/>
+          <w:sz w:val="24"/>
+          <w:szCs w:val="24"/>
+          <w:lang w:val="es-ES_tradnl"/>
+        </w:rPr>
+      </w:pPr>
+      <w:r>
+        <w:rPr>
+          <w:rFonts w:ascii="Times New Roman" w:hAnsi="Times New Roman" w:cs="Times New Roman"/>
+          <w:sz w:val="24"/>
+          <w:szCs w:val="24"/>
+          <w:lang w:val="es-ES_tradnl"/>
+        </w:rPr>
+        <w:t>// Figura de espejo</w:t>
+      </w:r>
+    </w:p>
+    <w:p>
+      <w:pPr>
+        <w:rPr>
+          <w:rFonts w:ascii="Times New Roman" w:hAnsi="Times New Roman" w:cs="Times New Roman"/>
+          <w:sz w:val="24"/>
+          <w:szCs w:val="24"/>
+          <w:lang w:val="es-ES_tradnl"/>
+        </w:rPr>
+      </w:pPr>
+    </w:p>
+    <w:p>
+      <w:pPr>
+        <w:rPr>
+          <w:rFonts w:ascii="Times New Roman" w:hAnsi="Times New Roman" w:cs="Times New Roman"/>
+          <w:sz w:val="24"/>
+          <w:szCs w:val="24"/>
+          <w:lang w:val="es-ES_tradnl"/>
+        </w:rPr>
+      </w:pPr>
     </w:p>
     <w:p>
       <w:pPr>
@@ -1664,7 +4474,6 @@
           <w:lang w:val="es-ES_tradnl"/>
         </w:rPr>
       </w:pPr>
-      <w:bookmarkStart w:id="0" w:name="_GoBack"/>
       <w:r>
         <w:rPr>
           <w:rFonts w:ascii="Times New Roman" w:hAnsi="Times New Roman" w:cs="Times New Roman"/>
@@ -1673,29 +4482,103 @@
           <w:szCs w:val="24"/>
           <w:lang w:val="es-ES_tradnl"/>
         </w:rPr>
-        <w:t>SOMBRAS</w:t>
-      </w:r>
-    </w:p>
-    <w:bookmarkEnd w:id="0"/>
-    <w:p>
-      <w:pPr>
-        <w:rPr>
-          <w:rFonts w:ascii="Times New Roman" w:hAnsi="Times New Roman" w:cs="Times New Roman"/>
-          <w:sz w:val="24"/>
-          <w:szCs w:val="24"/>
-          <w:lang w:val="es-ES_tradnl"/>
-        </w:rPr>
-      </w:pPr>
-    </w:p>
-    <w:p>
-      <w:pPr>
-        <w:rPr>
-          <w:rFonts w:ascii="Times New Roman" w:hAnsi="Times New Roman" w:cs="Times New Roman"/>
-          <w:sz w:val="24"/>
-          <w:szCs w:val="24"/>
-          <w:lang w:val="es-ES_tradnl"/>
-        </w:rPr>
-      </w:pPr>
+        <w:t>ESFERA REFRACTADA</w:t>
+      </w:r>
+    </w:p>
+    <w:p>
+      <w:pPr>
+        <w:rPr>
+          <w:rFonts w:ascii="Times New Roman" w:hAnsi="Times New Roman" w:cs="Times New Roman"/>
+          <w:b/>
+          <w:sz w:val="24"/>
+          <w:szCs w:val="24"/>
+          <w:lang w:val="es-ES_tradnl"/>
+        </w:rPr>
+      </w:pPr>
+    </w:p>
+    <w:p>
+      <w:pPr>
+        <w:rPr>
+          <w:rFonts w:ascii="Times New Roman" w:hAnsi="Times New Roman" w:cs="Times New Roman"/>
+          <w:b/>
+          <w:sz w:val="24"/>
+          <w:szCs w:val="24"/>
+          <w:lang w:val="es-ES_tradnl"/>
+        </w:rPr>
+      </w:pPr>
+      <w:r>
+        <w:rPr>
+          <w:rFonts w:ascii="Times New Roman" w:hAnsi="Times New Roman" w:cs="Times New Roman"/>
+          <w:b/>
+          <w:sz w:val="24"/>
+          <w:szCs w:val="24"/>
+          <w:lang w:val="es-ES_tradnl"/>
+        </w:rPr>
+        <w:t>ILUMINACIÓN INDIRECTA</w:t>
+      </w:r>
+    </w:p>
+    <w:p>
+      <w:pPr>
+        <w:rPr>
+          <w:rFonts w:ascii="Times New Roman" w:hAnsi="Times New Roman" w:cs="Times New Roman"/>
+          <w:b/>
+          <w:sz w:val="24"/>
+          <w:szCs w:val="24"/>
+          <w:lang w:val="es-ES_tradnl"/>
+        </w:rPr>
+      </w:pPr>
+    </w:p>
+    <w:p>
+      <w:pPr>
+        <w:rPr>
+          <w:rFonts w:ascii="Times New Roman" w:hAnsi="Times New Roman" w:cs="Times New Roman"/>
+          <w:b/>
+          <w:sz w:val="24"/>
+          <w:szCs w:val="24"/>
+          <w:lang w:val="es-ES_tradnl"/>
+        </w:rPr>
+      </w:pPr>
+      <w:r>
+        <w:rPr>
+          <w:rFonts w:ascii="Times New Roman" w:hAnsi="Times New Roman" w:cs="Times New Roman"/>
+          <w:b/>
+          <w:sz w:val="24"/>
+          <w:szCs w:val="24"/>
+          <w:lang w:val="es-ES_tradnl"/>
+        </w:rPr>
+        <w:t>IMÁGENES</w:t>
+      </w:r>
+    </w:p>
+    <w:p>
+      <w:pPr>
+        <w:rPr>
+          <w:rFonts w:ascii="Times New Roman" w:hAnsi="Times New Roman" w:cs="Times New Roman"/>
+          <w:b/>
+          <w:sz w:val="24"/>
+          <w:szCs w:val="24"/>
+          <w:lang w:val="es-ES_tradnl"/>
+        </w:rPr>
+      </w:pPr>
+    </w:p>
+    <w:p>
+      <w:pPr>
+        <w:rPr>
+          <w:rFonts w:ascii="Times New Roman" w:hAnsi="Times New Roman" w:cs="Times New Roman"/>
+          <w:sz w:val="24"/>
+          <w:szCs w:val="24"/>
+          <w:lang w:val="es-ES_tradnl"/>
+        </w:rPr>
+      </w:pPr>
+      <w:r>
+        <w:rPr>
+          <w:rFonts w:ascii="Times New Roman" w:hAnsi="Times New Roman" w:cs="Times New Roman"/>
+          <w:b/>
+          <w:sz w:val="24"/>
+          <w:szCs w:val="24"/>
+          <w:lang w:val="es-ES_tradnl"/>
+        </w:rPr>
+        <w:t>REFERENCIAS</w:t>
+      </w:r>
     </w:p>
     <w:sectPr>
       <w:pgSz w:w="11906" w:h="16838"/>

</xml_diff>